<commit_message>
Hinzufügen den Namen von dem neuen Einsteiger Caleb und den Entteeren vom Projekt
</commit_message>
<xml_diff>
--- a/Protokoll-Historie-Word/in Vorbereitung/20160311_Projektvorbereitung_I_QS_V1.doc.docx
+++ b/Protokoll-Historie-Word/in Vorbereitung/20160311_Projektvorbereitung_I_QS_V1.doc.docx
@@ -1,6 +1,6 @@
 
 <file path=word/document.xml><?xml version="1.0" encoding="utf-8"?>
-<w:document xmlns:wpc="http://schemas.microsoft.com/office/word/2010/wordprocessingCanvas" xmlns:mc="http://schemas.openxmlformats.org/markup-compatibility/2006" xmlns:o="urn:schemas-microsoft-com:office:office" xmlns:r="http://schemas.openxmlformats.org/officeDocument/2006/relationships" xmlns:m="http://schemas.openxmlformats.org/officeDocument/2006/math" xmlns:v="urn:schemas-microsoft-com:vml" xmlns:wp14="http://schemas.microsoft.com/office/word/2010/wordprocessingDrawing" xmlns:wp="http://schemas.openxmlformats.org/drawingml/2006/wordprocessingDrawing" xmlns:w10="urn:schemas-microsoft-com:office:word" xmlns:w="http://schemas.openxmlformats.org/wordprocessingml/2006/main" xmlns:w14="http://schemas.microsoft.com/office/word/2010/wordml" xmlns:w15="http://schemas.microsoft.com/office/word/2012/wordml" xmlns:wpg="http://schemas.microsoft.com/office/word/2010/wordprocessingGroup" xmlns:wpi="http://schemas.microsoft.com/office/word/2010/wordprocessingInk" xmlns:wne="http://schemas.microsoft.com/office/word/2006/wordml" xmlns:wps="http://schemas.microsoft.com/office/word/2010/wordprocessingShape" mc:Ignorable="w14 w15 wp14">
+<w:document xmlns:wpc="http://schemas.microsoft.com/office/word/2010/wordprocessingCanvas" xmlns:mo="http://schemas.microsoft.com/office/mac/office/2008/main" xmlns:mc="http://schemas.openxmlformats.org/markup-compatibility/2006" xmlns:mv="urn:schemas-microsoft-com:mac:vml" xmlns:o="urn:schemas-microsoft-com:office:office" xmlns:r="http://schemas.openxmlformats.org/officeDocument/2006/relationships" xmlns:m="http://schemas.openxmlformats.org/officeDocument/2006/math" xmlns:v="urn:schemas-microsoft-com:vml" xmlns:wp14="http://schemas.microsoft.com/office/word/2010/wordprocessingDrawing" xmlns:wp="http://schemas.openxmlformats.org/drawingml/2006/wordprocessingDrawing" xmlns:w10="urn:schemas-microsoft-com:office:word" xmlns:w="http://schemas.openxmlformats.org/wordprocessingml/2006/main" xmlns:w14="http://schemas.microsoft.com/office/word/2010/wordml" xmlns:wpg="http://schemas.microsoft.com/office/word/2010/wordprocessingGroup" xmlns:wpi="http://schemas.microsoft.com/office/word/2010/wordprocessingInk" xmlns:wne="http://schemas.microsoft.com/office/word/2006/wordml" xmlns:wps="http://schemas.microsoft.com/office/word/2010/wordprocessingShape" mc:Ignorable="w14 wp14">
   <w:body>
     <w:p>
       <w:pPr>
@@ -35,15 +35,20 @@
         </w:rPr>
         <w:br/>
       </w:r>
-      <w:proofErr w:type="spellStart"/>
       <w:r>
         <w:rPr>
           <w:b/>
           <w:bCs/>
         </w:rPr>
-        <w:t>Projektvorbereitung_I</w:t>
+        <w:t xml:space="preserve">Vorbereitungsmeeting </w:t>
       </w:r>
-      <w:proofErr w:type="spellEnd"/>
+      <w:r>
+        <w:rPr>
+          <w:b/>
+          <w:bCs/>
+        </w:rPr>
+        <w:t>I</w:t>
+      </w:r>
     </w:p>
     <w:p>
       <w:pPr>
@@ -92,10 +97,16 @@
         <w:t>6</w:t>
       </w:r>
       <w:r>
-        <w:t xml:space="preserve"> - </w:t>
+        <w:t xml:space="preserve"> </w:t>
       </w:r>
       <w:r>
-        <w:t>unbekannt</w:t>
+        <w:t>–</w:t>
+      </w:r>
+      <w:r>
+        <w:t xml:space="preserve"> </w:t>
+      </w:r>
+      <w:r>
+        <w:t>14.06.2016</w:t>
       </w:r>
     </w:p>
     <w:p>
@@ -337,13 +348,8 @@
             </w:tcMar>
           </w:tcPr>
           <w:p>
-            <w:proofErr w:type="spellStart"/>
-            <w:r>
-              <w:t>Shuang</w:t>
-            </w:r>
-            <w:proofErr w:type="spellEnd"/>
-            <w:r>
-              <w:t xml:space="preserve"> </w:t>
+            <w:r>
+              <w:t xml:space="preserve">Shuang </w:t>
             </w:r>
             <w:proofErr w:type="spellStart"/>
             <w:r>
@@ -740,11 +746,25 @@
                 <w:lang w:val="de-DE"/>
               </w:rPr>
             </w:pPr>
-            <w:r>
-              <w:rPr>
-                <w:lang w:val="de-DE"/>
-              </w:rPr>
-              <w:t>Unbekannte Teilnehmerin (XX)</w:t>
+            <w:proofErr w:type="spellStart"/>
+            <w:r>
+              <w:rPr>
+                <w:lang w:val="de-DE"/>
+              </w:rPr>
+              <w:t>Ketcha</w:t>
+            </w:r>
+            <w:proofErr w:type="spellEnd"/>
+            <w:r>
+              <w:rPr>
+                <w:lang w:val="de-DE"/>
+              </w:rPr>
+              <w:t>, Caleb (KC</w:t>
+            </w:r>
+            <w:r>
+              <w:rPr>
+                <w:lang w:val="de-DE"/>
+              </w:rPr>
+              <w:t>)</w:t>
             </w:r>
           </w:p>
         </w:tc>
@@ -803,7 +823,103 @@
               <w:rPr>
                 <w:lang w:val="de-DE"/>
               </w:rPr>
-              <w:t>-</w:t>
+              <w:t>abwesend</w:t>
+            </w:r>
+          </w:p>
+        </w:tc>
+      </w:tr>
+      <w:tr>
+        <w:trPr>
+          <w:trHeight w:val="300"/>
+          <w:jc w:val="center"/>
+        </w:trPr>
+        <w:tc>
+          <w:tcPr>
+            <w:tcW w:w="3170" w:type="dxa"/>
+            <w:tcBorders>
+              <w:top w:val="single" w:sz="8" w:space="0" w:color="000000"/>
+              <w:left w:val="single" w:sz="8" w:space="0" w:color="000000"/>
+              <w:bottom w:val="single" w:sz="8" w:space="0" w:color="000000"/>
+              <w:right w:val="single" w:sz="8" w:space="0" w:color="000000"/>
+            </w:tcBorders>
+            <w:shd w:val="clear" w:color="auto" w:fill="FEFFFF"/>
+            <w:tcMar>
+              <w:top w:w="40" w:type="dxa"/>
+              <w:left w:w="40" w:type="dxa"/>
+              <w:bottom w:w="40" w:type="dxa"/>
+              <w:right w:w="40" w:type="dxa"/>
+            </w:tcMar>
+          </w:tcPr>
+          <w:p>
+            <w:pPr>
+              <w:rPr>
+                <w:lang w:val="de-DE"/>
+              </w:rPr>
+            </w:pPr>
+            <w:r>
+              <w:rPr>
+                <w:lang w:val="de-DE"/>
+              </w:rPr>
+              <w:t>Unbekannte/r (XX)</w:t>
+            </w:r>
+          </w:p>
+        </w:tc>
+        <w:tc>
+          <w:tcPr>
+            <w:tcW w:w="3171" w:type="dxa"/>
+            <w:tcBorders>
+              <w:top w:val="single" w:sz="8" w:space="0" w:color="000000"/>
+              <w:left w:val="single" w:sz="8" w:space="0" w:color="000000"/>
+              <w:bottom w:val="single" w:sz="8" w:space="0" w:color="000000"/>
+              <w:right w:val="single" w:sz="8" w:space="0" w:color="000000"/>
+            </w:tcBorders>
+            <w:shd w:val="clear" w:color="auto" w:fill="FEFFFF"/>
+            <w:tcMar>
+              <w:top w:w="40" w:type="dxa"/>
+              <w:left w:w="40" w:type="dxa"/>
+              <w:bottom w:w="40" w:type="dxa"/>
+              <w:right w:w="40" w:type="dxa"/>
+            </w:tcMar>
+          </w:tcPr>
+          <w:p>
+            <w:proofErr w:type="spellStart"/>
+            <w:r>
+              <w:t>Hochschule</w:t>
+            </w:r>
+            <w:proofErr w:type="spellEnd"/>
+            <w:r>
+              <w:t xml:space="preserve"> Mannheim PMO</w:t>
+            </w:r>
+          </w:p>
+        </w:tc>
+        <w:tc>
+          <w:tcPr>
+            <w:tcW w:w="3171" w:type="dxa"/>
+            <w:tcBorders>
+              <w:top w:val="single" w:sz="8" w:space="0" w:color="000000"/>
+              <w:left w:val="single" w:sz="8" w:space="0" w:color="000000"/>
+              <w:bottom w:val="single" w:sz="8" w:space="0" w:color="000000"/>
+              <w:right w:val="single" w:sz="8" w:space="0" w:color="000000"/>
+            </w:tcBorders>
+            <w:shd w:val="clear" w:color="auto" w:fill="FEFFFF"/>
+            <w:tcMar>
+              <w:top w:w="40" w:type="dxa"/>
+              <w:left w:w="40" w:type="dxa"/>
+              <w:bottom w:w="40" w:type="dxa"/>
+              <w:right w:w="40" w:type="dxa"/>
+            </w:tcMar>
+          </w:tcPr>
+          <w:p>
+            <w:pPr>
+              <w:rPr>
+                <w:lang w:val="de-DE"/>
+              </w:rPr>
+            </w:pPr>
+            <w:r>
+              <w:rPr>
+                <w:lang w:val="de-DE"/>
+              </w:rPr>
+              <w:t>abwesend</w:t>
             </w:r>
           </w:p>
         </w:tc>
@@ -812,8 +928,34 @@
     <w:p>
       <w:pPr>
         <w:pStyle w:val="FreieForm"/>
+        <w:tabs>
+          <w:tab w:val="left" w:pos="3360"/>
+        </w:tabs>
         <w:ind w:left="100"/>
-        <w:jc w:val="center"/>
+        <w:rPr>
+          <w:b/>
+          <w:bCs/>
+          <w:sz w:val="24"/>
+          <w:szCs w:val="24"/>
+        </w:rPr>
+      </w:pPr>
+      <w:r>
+        <w:rPr>
+          <w:b/>
+          <w:bCs/>
+          <w:sz w:val="24"/>
+          <w:szCs w:val="24"/>
+        </w:rPr>
+        <w:tab/>
+      </w:r>
+    </w:p>
+    <w:p>
+      <w:pPr>
+        <w:pStyle w:val="FreieForm"/>
+        <w:tabs>
+          <w:tab w:val="left" w:pos="3360"/>
+        </w:tabs>
+        <w:ind w:left="100"/>
         <w:rPr>
           <w:b/>
           <w:bCs/>
@@ -841,8 +983,10 @@
           <w:b/>
           <w:bCs/>
         </w:rPr>
-        <w:t>Projektvorbereitung I</w:t>
+        <w:t>Vorbereitungsmeeting I</w:t>
       </w:r>
+      <w:bookmarkStart w:id="0" w:name="_GoBack"/>
+      <w:bookmarkEnd w:id="0"/>
     </w:p>
     <w:p>
       <w:pPr>
@@ -889,7 +1033,7 @@
           <w:noProof/>
         </w:rPr>
         <w:drawing>
-          <wp:anchor distT="152400" distB="152400" distL="152400" distR="152400" simplePos="0" relativeHeight="251659264" behindDoc="0" locked="0" layoutInCell="1" allowOverlap="1">
+          <wp:anchor distT="152400" distB="152400" distL="152400" distR="152400" simplePos="0" relativeHeight="251659264" behindDoc="0" locked="0" layoutInCell="1" allowOverlap="1" wp14:anchorId="2356F11B" wp14:editId="596C6C47">
             <wp:simplePos x="0" y="0"/>
             <wp:positionH relativeFrom="page">
               <wp:posOffset>719999</wp:posOffset>
@@ -918,7 +1062,7 @@
                     <pic:cNvPicPr/>
                   </pic:nvPicPr>
                   <pic:blipFill>
-                    <a:blip r:embed="rId6">
+                    <a:blip r:embed="rId8">
                       <a:extLst/>
                     </a:blip>
                     <a:stretch>
@@ -2254,6 +2398,7 @@
               <w:rPr>
                 <w:rFonts w:ascii="Helvetica"/>
               </w:rPr>
+              <w:lastRenderedPageBreak/>
               <w:t>3.1</w:t>
             </w:r>
           </w:p>
@@ -2412,7 +2557,6 @@
               <w:rPr>
                 <w:rFonts w:ascii="Helvetica"/>
               </w:rPr>
-              <w:lastRenderedPageBreak/>
               <w:t>3.2</w:t>
             </w:r>
           </w:p>
@@ -3585,8 +3729,6 @@
               </w:rPr>
               <w:t xml:space="preserve"> die Arbeit aufgeteilt oder der unbekannten Teilnehmerin zugeordnet.</w:t>
             </w:r>
-            <w:bookmarkStart w:id="0" w:name="_GoBack"/>
-            <w:bookmarkEnd w:id="0"/>
           </w:p>
         </w:tc>
         <w:tc>
@@ -3708,8 +3850,8 @@
       </w:pPr>
     </w:p>
     <w:sectPr>
-      <w:headerReference w:type="default" r:id="rId7"/>
-      <w:footerReference w:type="default" r:id="rId8"/>
+      <w:headerReference w:type="default" r:id="rId9"/>
+      <w:footerReference w:type="default" r:id="rId10"/>
       <w:pgSz w:w="11900" w:h="16840"/>
       <w:pgMar w:top="1134" w:right="1134" w:bottom="1134" w:left="1134" w:header="567" w:footer="567" w:gutter="0"/>
       <w:cols w:space="720"/>
@@ -3719,7 +3861,7 @@
 </file>
 
 <file path=word/endnotes.xml><?xml version="1.0" encoding="utf-8"?>
-<w:endnotes xmlns:wpc="http://schemas.microsoft.com/office/word/2010/wordprocessingCanvas" xmlns:mc="http://schemas.openxmlformats.org/markup-compatibility/2006" xmlns:o="urn:schemas-microsoft-com:office:office" xmlns:r="http://schemas.openxmlformats.org/officeDocument/2006/relationships" xmlns:m="http://schemas.openxmlformats.org/officeDocument/2006/math" xmlns:v="urn:schemas-microsoft-com:vml" xmlns:wp14="http://schemas.microsoft.com/office/word/2010/wordprocessingDrawing" xmlns:wp="http://schemas.openxmlformats.org/drawingml/2006/wordprocessingDrawing" xmlns:w10="urn:schemas-microsoft-com:office:word" xmlns:w="http://schemas.openxmlformats.org/wordprocessingml/2006/main" xmlns:w14="http://schemas.microsoft.com/office/word/2010/wordml" xmlns:w15="http://schemas.microsoft.com/office/word/2012/wordml" xmlns:wpg="http://schemas.microsoft.com/office/word/2010/wordprocessingGroup" xmlns:wpi="http://schemas.microsoft.com/office/word/2010/wordprocessingInk" xmlns:wne="http://schemas.microsoft.com/office/word/2006/wordml" xmlns:wps="http://schemas.microsoft.com/office/word/2010/wordprocessingShape" mc:Ignorable="w14 w15 wp14">
+<w:endnotes xmlns:wpc="http://schemas.microsoft.com/office/word/2010/wordprocessingCanvas" xmlns:mo="http://schemas.microsoft.com/office/mac/office/2008/main" xmlns:mc="http://schemas.openxmlformats.org/markup-compatibility/2006" xmlns:mv="urn:schemas-microsoft-com:mac:vml" xmlns:o="urn:schemas-microsoft-com:office:office" xmlns:r="http://schemas.openxmlformats.org/officeDocument/2006/relationships" xmlns:m="http://schemas.openxmlformats.org/officeDocument/2006/math" xmlns:v="urn:schemas-microsoft-com:vml" xmlns:wp14="http://schemas.microsoft.com/office/word/2010/wordprocessingDrawing" xmlns:wp="http://schemas.openxmlformats.org/drawingml/2006/wordprocessingDrawing" xmlns:w10="urn:schemas-microsoft-com:office:word" xmlns:w="http://schemas.openxmlformats.org/wordprocessingml/2006/main" xmlns:w14="http://schemas.microsoft.com/office/word/2010/wordml" xmlns:wpg="http://schemas.microsoft.com/office/word/2010/wordprocessingGroup" xmlns:wpi="http://schemas.microsoft.com/office/word/2010/wordprocessingInk" xmlns:wne="http://schemas.microsoft.com/office/word/2006/wordml" xmlns:wps="http://schemas.microsoft.com/office/word/2010/wordprocessingShape" mc:Ignorable="w14 wp14">
   <w:endnote w:type="separator" w:id="-1">
     <w:p>
       <w:r>
@@ -3738,7 +3880,7 @@
 </file>
 
 <file path=word/footer1.xml><?xml version="1.0" encoding="utf-8"?>
-<w:ftr xmlns:wpc="http://schemas.microsoft.com/office/word/2010/wordprocessingCanvas" xmlns:mc="http://schemas.openxmlformats.org/markup-compatibility/2006" xmlns:o="urn:schemas-microsoft-com:office:office" xmlns:r="http://schemas.openxmlformats.org/officeDocument/2006/relationships" xmlns:m="http://schemas.openxmlformats.org/officeDocument/2006/math" xmlns:v="urn:schemas-microsoft-com:vml" xmlns:wp14="http://schemas.microsoft.com/office/word/2010/wordprocessingDrawing" xmlns:wp="http://schemas.openxmlformats.org/drawingml/2006/wordprocessingDrawing" xmlns:w10="urn:schemas-microsoft-com:office:word" xmlns:w="http://schemas.openxmlformats.org/wordprocessingml/2006/main" xmlns:w14="http://schemas.microsoft.com/office/word/2010/wordml" xmlns:w15="http://schemas.microsoft.com/office/word/2012/wordml" xmlns:wpg="http://schemas.microsoft.com/office/word/2010/wordprocessingGroup" xmlns:wpi="http://schemas.microsoft.com/office/word/2010/wordprocessingInk" xmlns:wne="http://schemas.microsoft.com/office/word/2006/wordml" xmlns:wps="http://schemas.microsoft.com/office/word/2010/wordprocessingShape" mc:Ignorable="w14 w15 wp14">
+<w:ftr xmlns:wpc="http://schemas.microsoft.com/office/word/2010/wordprocessingCanvas" xmlns:mo="http://schemas.microsoft.com/office/mac/office/2008/main" xmlns:mc="http://schemas.openxmlformats.org/markup-compatibility/2006" xmlns:mv="urn:schemas-microsoft-com:mac:vml" xmlns:o="urn:schemas-microsoft-com:office:office" xmlns:r="http://schemas.openxmlformats.org/officeDocument/2006/relationships" xmlns:m="http://schemas.openxmlformats.org/officeDocument/2006/math" xmlns:v="urn:schemas-microsoft-com:vml" xmlns:wp14="http://schemas.microsoft.com/office/word/2010/wordprocessingDrawing" xmlns:wp="http://schemas.openxmlformats.org/drawingml/2006/wordprocessingDrawing" xmlns:w10="urn:schemas-microsoft-com:office:word" xmlns:w="http://schemas.openxmlformats.org/wordprocessingml/2006/main" xmlns:w14="http://schemas.microsoft.com/office/word/2010/wordml" xmlns:wpg="http://schemas.microsoft.com/office/word/2010/wordprocessingGroup" xmlns:wpi="http://schemas.microsoft.com/office/word/2010/wordprocessingInk" xmlns:wne="http://schemas.microsoft.com/office/word/2006/wordml" xmlns:wps="http://schemas.microsoft.com/office/word/2010/wordprocessingShape" mc:Ignorable="w14 wp14">
   <w:p>
     <w:pPr>
       <w:pStyle w:val="HeaderFooter"/>
@@ -3782,7 +3924,7 @@
         <w:sz w:val="16"/>
         <w:szCs w:val="16"/>
       </w:rPr>
-      <w:t>14. M</w:t>
+      <w:t>19. M</w:t>
     </w:r>
     <w:r>
       <w:rPr>
@@ -3798,7 +3940,7 @@
         <w:sz w:val="16"/>
         <w:szCs w:val="16"/>
       </w:rPr>
-      <w:t>rz 16 16:30</w:t>
+      <w:t>rz 16 18:44</w:t>
     </w:r>
     <w:r>
       <w:rPr>
@@ -3849,7 +3991,7 @@
         <w:sz w:val="16"/>
         <w:szCs w:val="16"/>
       </w:rPr>
-      <w:t>1</w:t>
+      <w:t>2</w:t>
     </w:r>
     <w:r>
       <w:rPr>
@@ -3906,7 +4048,7 @@
 </file>
 
 <file path=word/footnotes.xml><?xml version="1.0" encoding="utf-8"?>
-<w:footnotes xmlns:wpc="http://schemas.microsoft.com/office/word/2010/wordprocessingCanvas" xmlns:mc="http://schemas.openxmlformats.org/markup-compatibility/2006" xmlns:o="urn:schemas-microsoft-com:office:office" xmlns:r="http://schemas.openxmlformats.org/officeDocument/2006/relationships" xmlns:m="http://schemas.openxmlformats.org/officeDocument/2006/math" xmlns:v="urn:schemas-microsoft-com:vml" xmlns:wp14="http://schemas.microsoft.com/office/word/2010/wordprocessingDrawing" xmlns:wp="http://schemas.openxmlformats.org/drawingml/2006/wordprocessingDrawing" xmlns:w10="urn:schemas-microsoft-com:office:word" xmlns:w="http://schemas.openxmlformats.org/wordprocessingml/2006/main" xmlns:w14="http://schemas.microsoft.com/office/word/2010/wordml" xmlns:w15="http://schemas.microsoft.com/office/word/2012/wordml" xmlns:wpg="http://schemas.microsoft.com/office/word/2010/wordprocessingGroup" xmlns:wpi="http://schemas.microsoft.com/office/word/2010/wordprocessingInk" xmlns:wne="http://schemas.microsoft.com/office/word/2006/wordml" xmlns:wps="http://schemas.microsoft.com/office/word/2010/wordprocessingShape" mc:Ignorable="w14 w15 wp14">
+<w:footnotes xmlns:wpc="http://schemas.microsoft.com/office/word/2010/wordprocessingCanvas" xmlns:mo="http://schemas.microsoft.com/office/mac/office/2008/main" xmlns:mc="http://schemas.openxmlformats.org/markup-compatibility/2006" xmlns:mv="urn:schemas-microsoft-com:mac:vml" xmlns:o="urn:schemas-microsoft-com:office:office" xmlns:r="http://schemas.openxmlformats.org/officeDocument/2006/relationships" xmlns:m="http://schemas.openxmlformats.org/officeDocument/2006/math" xmlns:v="urn:schemas-microsoft-com:vml" xmlns:wp14="http://schemas.microsoft.com/office/word/2010/wordprocessingDrawing" xmlns:wp="http://schemas.openxmlformats.org/drawingml/2006/wordprocessingDrawing" xmlns:w10="urn:schemas-microsoft-com:office:word" xmlns:w="http://schemas.openxmlformats.org/wordprocessingml/2006/main" xmlns:w14="http://schemas.microsoft.com/office/word/2010/wordml" xmlns:wpg="http://schemas.microsoft.com/office/word/2010/wordprocessingGroup" xmlns:wpi="http://schemas.microsoft.com/office/word/2010/wordprocessingInk" xmlns:wne="http://schemas.microsoft.com/office/word/2006/wordml" xmlns:wps="http://schemas.microsoft.com/office/word/2010/wordprocessingShape" mc:Ignorable="w14 wp14">
   <w:footnote w:type="separator" w:id="-1">
     <w:p>
       <w:r>
@@ -3925,7 +4067,7 @@
 </file>
 
 <file path=word/header1.xml><?xml version="1.0" encoding="utf-8"?>
-<w:hdr xmlns:wpc="http://schemas.microsoft.com/office/word/2010/wordprocessingCanvas" xmlns:mc="http://schemas.openxmlformats.org/markup-compatibility/2006" xmlns:o="urn:schemas-microsoft-com:office:office" xmlns:r="http://schemas.openxmlformats.org/officeDocument/2006/relationships" xmlns:m="http://schemas.openxmlformats.org/officeDocument/2006/math" xmlns:v="urn:schemas-microsoft-com:vml" xmlns:wp14="http://schemas.microsoft.com/office/word/2010/wordprocessingDrawing" xmlns:wp="http://schemas.openxmlformats.org/drawingml/2006/wordprocessingDrawing" xmlns:w10="urn:schemas-microsoft-com:office:word" xmlns:w="http://schemas.openxmlformats.org/wordprocessingml/2006/main" xmlns:w14="http://schemas.microsoft.com/office/word/2010/wordml" xmlns:w15="http://schemas.microsoft.com/office/word/2012/wordml" xmlns:wpg="http://schemas.microsoft.com/office/word/2010/wordprocessingGroup" xmlns:wpi="http://schemas.microsoft.com/office/word/2010/wordprocessingInk" xmlns:wne="http://schemas.microsoft.com/office/word/2006/wordml" xmlns:wps="http://schemas.microsoft.com/office/word/2010/wordprocessingShape" mc:Ignorable="w14 w15 wp14">
+<w:hdr xmlns:wpc="http://schemas.microsoft.com/office/word/2010/wordprocessingCanvas" xmlns:mo="http://schemas.microsoft.com/office/mac/office/2008/main" xmlns:mc="http://schemas.openxmlformats.org/markup-compatibility/2006" xmlns:mv="urn:schemas-microsoft-com:mac:vml" xmlns:o="urn:schemas-microsoft-com:office:office" xmlns:r="http://schemas.openxmlformats.org/officeDocument/2006/relationships" xmlns:m="http://schemas.openxmlformats.org/officeDocument/2006/math" xmlns:v="urn:schemas-microsoft-com:vml" xmlns:wp14="http://schemas.microsoft.com/office/word/2010/wordprocessingDrawing" xmlns:wp="http://schemas.openxmlformats.org/drawingml/2006/wordprocessingDrawing" xmlns:w10="urn:schemas-microsoft-com:office:word" xmlns:w="http://schemas.openxmlformats.org/wordprocessingml/2006/main" xmlns:w14="http://schemas.microsoft.com/office/word/2010/wordml" xmlns:wpg="http://schemas.microsoft.com/office/word/2010/wordprocessingGroup" xmlns:wpi="http://schemas.microsoft.com/office/word/2010/wordprocessingInk" xmlns:wne="http://schemas.microsoft.com/office/word/2006/wordml" xmlns:wps="http://schemas.microsoft.com/office/word/2010/wordprocessingShape" mc:Ignorable="w14 wp14">
   <w:p>
     <w:pPr>
       <w:tabs>
@@ -3947,7 +4089,7 @@
         <w:szCs w:val="16"/>
         <w:lang w:val="de-DE"/>
       </w:rPr>
-      <w:t>Projektvorbereitung</w:t>
+      <w:t xml:space="preserve">Vorbereitungsmeeting </w:t>
     </w:r>
     <w:r>
       <w:rPr>
@@ -3957,7 +4099,7 @@
         <w:szCs w:val="16"/>
         <w:lang w:val="de-DE"/>
       </w:rPr>
-      <w:t xml:space="preserve"> I</w:t>
+      <w:t>I</w:t>
     </w:r>
     <w:r>
       <w:rPr>
@@ -3967,9 +4109,8 @@
         <w:szCs w:val="16"/>
         <w:lang w:val="de-DE"/>
       </w:rPr>
-      <w:t xml:space="preserve">, </w:t>
+      <w:t>, Shuang Qiu, Version 2</w:t>
     </w:r>
-    <w:proofErr w:type="spellStart"/>
     <w:r>
       <w:rPr>
         <w:rFonts w:ascii="Helvetica" w:hAnsi="Arial Unicode MS" w:cs="Arial Unicode MS"/>
@@ -3978,18 +4119,7 @@
         <w:szCs w:val="16"/>
         <w:lang w:val="de-DE"/>
       </w:rPr>
-      <w:t>Shuang</w:t>
-    </w:r>
-    <w:proofErr w:type="spellEnd"/>
-    <w:r>
-      <w:rPr>
-        <w:rFonts w:ascii="Helvetica" w:hAnsi="Arial Unicode MS" w:cs="Arial Unicode MS"/>
-        <w:color w:val="000000"/>
-        <w:sz w:val="16"/>
-        <w:szCs w:val="16"/>
-        <w:lang w:val="de-DE"/>
-      </w:rPr>
-      <w:t xml:space="preserve"> Qiu, Version 1.0, 1</w:t>
+      <w:t>, 1</w:t>
     </w:r>
     <w:r>
       <w:rPr>
@@ -4021,7 +4151,6 @@
       </w:rPr>
       <w:tab/>
     </w:r>
-    <w:proofErr w:type="spellStart"/>
     <w:r>
       <w:rPr>
         <w:rFonts w:ascii="Helvetica" w:hAnsi="Arial Unicode MS" w:cs="Arial Unicode MS"/>
@@ -4030,25 +4159,14 @@
         <w:szCs w:val="16"/>
         <w:lang w:val="de-DE"/>
       </w:rPr>
-      <w:t>Shuang</w:t>
-    </w:r>
-    <w:proofErr w:type="spellEnd"/>
-    <w:r>
-      <w:rPr>
-        <w:rFonts w:ascii="Helvetica" w:hAnsi="Arial Unicode MS" w:cs="Arial Unicode MS"/>
-        <w:color w:val="000000"/>
-        <w:sz w:val="16"/>
-        <w:szCs w:val="16"/>
-        <w:lang w:val="de-DE"/>
-      </w:rPr>
-      <w:t xml:space="preserve"> Qiu</w:t>
+      <w:t>Shuang Qiu</w:t>
     </w:r>
   </w:p>
 </w:hdr>
 </file>
 
 <file path=word/styles.xml><?xml version="1.0" encoding="utf-8"?>
-<w:styles xmlns:mc="http://schemas.openxmlformats.org/markup-compatibility/2006" xmlns:r="http://schemas.openxmlformats.org/officeDocument/2006/relationships" xmlns:w="http://schemas.openxmlformats.org/wordprocessingml/2006/main" xmlns:w14="http://schemas.microsoft.com/office/word/2010/wordml" xmlns:w15="http://schemas.microsoft.com/office/word/2012/wordml" mc:Ignorable="w14 w15">
+<w:styles xmlns:mc="http://schemas.openxmlformats.org/markup-compatibility/2006" xmlns:r="http://schemas.openxmlformats.org/officeDocument/2006/relationships" xmlns:w="http://schemas.openxmlformats.org/wordprocessingml/2006/main" xmlns:w14="http://schemas.microsoft.com/office/word/2010/wordml" mc:Ignorable="w14">
   <w:docDefaults>
     <w:rPrDefault>
       <w:rPr>
@@ -4070,378 +4188,153 @@
       </w:pPr>
     </w:pPrDefault>
   </w:docDefaults>
-  <w:latentStyles w:defLockedState="0" w:defUIPriority="99" w:defSemiHidden="0" w:defUnhideWhenUsed="0" w:defQFormat="0" w:count="371">
-    <w:lsdException w:name="Normal" w:uiPriority="0" w:qFormat="1"/>
-    <w:lsdException w:name="heading 1" w:uiPriority="9" w:qFormat="1"/>
-    <w:lsdException w:name="heading 2" w:semiHidden="1" w:uiPriority="9" w:unhideWhenUsed="1" w:qFormat="1"/>
-    <w:lsdException w:name="heading 3" w:semiHidden="1" w:uiPriority="9" w:unhideWhenUsed="1" w:qFormat="1"/>
-    <w:lsdException w:name="heading 4" w:semiHidden="1" w:uiPriority="9" w:unhideWhenUsed="1" w:qFormat="1"/>
-    <w:lsdException w:name="heading 5" w:semiHidden="1" w:uiPriority="9" w:unhideWhenUsed="1" w:qFormat="1"/>
-    <w:lsdException w:name="heading 6" w:semiHidden="1" w:uiPriority="9" w:unhideWhenUsed="1" w:qFormat="1"/>
-    <w:lsdException w:name="heading 7" w:semiHidden="1" w:uiPriority="9" w:unhideWhenUsed="1" w:qFormat="1"/>
-    <w:lsdException w:name="heading 8" w:semiHidden="1" w:uiPriority="9" w:unhideWhenUsed="1" w:qFormat="1"/>
-    <w:lsdException w:name="heading 9" w:semiHidden="1" w:uiPriority="9" w:unhideWhenUsed="1" w:qFormat="1"/>
-    <w:lsdException w:name="index 1" w:semiHidden="1" w:unhideWhenUsed="1"/>
-    <w:lsdException w:name="index 2" w:semiHidden="1" w:unhideWhenUsed="1"/>
-    <w:lsdException w:name="index 3" w:semiHidden="1" w:unhideWhenUsed="1"/>
-    <w:lsdException w:name="index 4" w:semiHidden="1" w:unhideWhenUsed="1"/>
-    <w:lsdException w:name="index 5" w:semiHidden="1" w:unhideWhenUsed="1"/>
-    <w:lsdException w:name="index 6" w:semiHidden="1" w:unhideWhenUsed="1"/>
-    <w:lsdException w:name="index 7" w:semiHidden="1" w:unhideWhenUsed="1"/>
-    <w:lsdException w:name="index 8" w:semiHidden="1" w:unhideWhenUsed="1"/>
-    <w:lsdException w:name="index 9" w:semiHidden="1" w:unhideWhenUsed="1"/>
-    <w:lsdException w:name="toc 1" w:semiHidden="1" w:uiPriority="39" w:unhideWhenUsed="1"/>
-    <w:lsdException w:name="toc 2" w:semiHidden="1" w:uiPriority="39" w:unhideWhenUsed="1"/>
-    <w:lsdException w:name="toc 3" w:semiHidden="1" w:uiPriority="39" w:unhideWhenUsed="1"/>
-    <w:lsdException w:name="toc 4" w:semiHidden="1" w:uiPriority="39" w:unhideWhenUsed="1"/>
-    <w:lsdException w:name="toc 5" w:semiHidden="1" w:uiPriority="39" w:unhideWhenUsed="1"/>
-    <w:lsdException w:name="toc 6" w:semiHidden="1" w:uiPriority="39" w:unhideWhenUsed="1"/>
-    <w:lsdException w:name="toc 7" w:semiHidden="1" w:uiPriority="39" w:unhideWhenUsed="1"/>
-    <w:lsdException w:name="toc 8" w:semiHidden="1" w:uiPriority="39" w:unhideWhenUsed="1"/>
-    <w:lsdException w:name="toc 9" w:semiHidden="1" w:uiPriority="39" w:unhideWhenUsed="1"/>
-    <w:lsdException w:name="Normal Indent" w:semiHidden="1" w:unhideWhenUsed="1"/>
-    <w:lsdException w:name="footnote text" w:semiHidden="1" w:unhideWhenUsed="1"/>
-    <w:lsdException w:name="annotation text" w:semiHidden="1" w:unhideWhenUsed="1"/>
-    <w:lsdException w:name="header" w:semiHidden="1" w:unhideWhenUsed="1"/>
-    <w:lsdException w:name="footer" w:semiHidden="1" w:unhideWhenUsed="1"/>
-    <w:lsdException w:name="index heading" w:semiHidden="1" w:unhideWhenUsed="1"/>
-    <w:lsdException w:name="caption" w:semiHidden="1" w:uiPriority="35" w:unhideWhenUsed="1" w:qFormat="1"/>
-    <w:lsdException w:name="table of figures" w:semiHidden="1" w:unhideWhenUsed="1"/>
-    <w:lsdException w:name="envelope address" w:semiHidden="1" w:unhideWhenUsed="1"/>
-    <w:lsdException w:name="envelope return" w:semiHidden="1" w:unhideWhenUsed="1"/>
-    <w:lsdException w:name="footnote reference" w:semiHidden="1" w:unhideWhenUsed="1"/>
-    <w:lsdException w:name="annotation reference" w:semiHidden="1" w:unhideWhenUsed="1"/>
-    <w:lsdException w:name="line number" w:semiHidden="1" w:unhideWhenUsed="1"/>
-    <w:lsdException w:name="page number" w:semiHidden="1" w:unhideWhenUsed="1"/>
-    <w:lsdException w:name="endnote reference" w:semiHidden="1" w:unhideWhenUsed="1"/>
-    <w:lsdException w:name="endnote text" w:semiHidden="1" w:unhideWhenUsed="1"/>
-    <w:lsdException w:name="table of authorities" w:semiHidden="1" w:unhideWhenUsed="1"/>
-    <w:lsdException w:name="macro" w:semiHidden="1" w:unhideWhenUsed="1"/>
-    <w:lsdException w:name="toa heading" w:semiHidden="1" w:unhideWhenUsed="1"/>
-    <w:lsdException w:name="List" w:semiHidden="1" w:unhideWhenUsed="1"/>
-    <w:lsdException w:name="List Bullet" w:semiHidden="1" w:unhideWhenUsed="1"/>
-    <w:lsdException w:name="List Number" w:semiHidden="1" w:unhideWhenUsed="1"/>
-    <w:lsdException w:name="List 2" w:semiHidden="1" w:unhideWhenUsed="1"/>
-    <w:lsdException w:name="List 3" w:semiHidden="1" w:unhideWhenUsed="1"/>
-    <w:lsdException w:name="List 4" w:semiHidden="1" w:unhideWhenUsed="1"/>
-    <w:lsdException w:name="List 5" w:semiHidden="1" w:unhideWhenUsed="1"/>
-    <w:lsdException w:name="List Bullet 2" w:semiHidden="1" w:unhideWhenUsed="1"/>
-    <w:lsdException w:name="List Bullet 3" w:semiHidden="1" w:unhideWhenUsed="1"/>
-    <w:lsdException w:name="List Bullet 4" w:semiHidden="1" w:unhideWhenUsed="1"/>
-    <w:lsdException w:name="List Bullet 5" w:semiHidden="1" w:unhideWhenUsed="1"/>
-    <w:lsdException w:name="List Number 2" w:semiHidden="1" w:unhideWhenUsed="1"/>
-    <w:lsdException w:name="List Number 3" w:semiHidden="1" w:unhideWhenUsed="1"/>
-    <w:lsdException w:name="List Number 4" w:semiHidden="1" w:unhideWhenUsed="1"/>
-    <w:lsdException w:name="List Number 5" w:semiHidden="1" w:unhideWhenUsed="1"/>
-    <w:lsdException w:name="Title" w:uiPriority="10" w:qFormat="1"/>
-    <w:lsdException w:name="Closing" w:semiHidden="1" w:unhideWhenUsed="1"/>
-    <w:lsdException w:name="Signature" w:semiHidden="1" w:unhideWhenUsed="1"/>
-    <w:lsdException w:name="Default Paragraph Font" w:semiHidden="1" w:uiPriority="1" w:unhideWhenUsed="1"/>
-    <w:lsdException w:name="Body Text" w:semiHidden="1" w:unhideWhenUsed="1"/>
-    <w:lsdException w:name="Body Text Indent" w:semiHidden="1" w:unhideWhenUsed="1"/>
-    <w:lsdException w:name="List Continue" w:semiHidden="1" w:unhideWhenUsed="1"/>
-    <w:lsdException w:name="List Continue 2" w:semiHidden="1" w:unhideWhenUsed="1"/>
-    <w:lsdException w:name="List Continue 3" w:semiHidden="1" w:unhideWhenUsed="1"/>
-    <w:lsdException w:name="List Continue 4" w:semiHidden="1" w:unhideWhenUsed="1"/>
-    <w:lsdException w:name="List Continue 5" w:semiHidden="1" w:unhideWhenUsed="1"/>
-    <w:lsdException w:name="Message Header" w:semiHidden="1" w:unhideWhenUsed="1"/>
-    <w:lsdException w:name="Subtitle" w:uiPriority="11" w:qFormat="1"/>
-    <w:lsdException w:name="Salutation" w:semiHidden="1" w:unhideWhenUsed="1"/>
-    <w:lsdException w:name="Date" w:semiHidden="1" w:unhideWhenUsed="1"/>
-    <w:lsdException w:name="Body Text First Indent" w:semiHidden="1" w:unhideWhenUsed="1"/>
-    <w:lsdException w:name="Body Text First Indent 2" w:semiHidden="1" w:unhideWhenUsed="1"/>
-    <w:lsdException w:name="Note Heading" w:semiHidden="1" w:unhideWhenUsed="1"/>
-    <w:lsdException w:name="Body Text 2" w:semiHidden="1" w:unhideWhenUsed="1"/>
-    <w:lsdException w:name="Body Text 3" w:semiHidden="1" w:unhideWhenUsed="1"/>
-    <w:lsdException w:name="Body Text Indent 2" w:semiHidden="1" w:unhideWhenUsed="1"/>
-    <w:lsdException w:name="Body Text Indent 3" w:semiHidden="1" w:unhideWhenUsed="1"/>
-    <w:lsdException w:name="Block Text" w:semiHidden="1" w:unhideWhenUsed="1"/>
-    <w:lsdException w:name="Hyperlink" w:semiHidden="1" w:unhideWhenUsed="1"/>
-    <w:lsdException w:name="FollowedHyperlink" w:semiHidden="1" w:unhideWhenUsed="1"/>
-    <w:lsdException w:name="Strong" w:uiPriority="22" w:qFormat="1"/>
-    <w:lsdException w:name="Emphasis" w:uiPriority="20" w:qFormat="1"/>
-    <w:lsdException w:name="Document Map" w:semiHidden="1" w:unhideWhenUsed="1"/>
-    <w:lsdException w:name="Plain Text" w:semiHidden="1" w:unhideWhenUsed="1"/>
-    <w:lsdException w:name="E-mail Signature" w:semiHidden="1" w:unhideWhenUsed="1"/>
-    <w:lsdException w:name="HTML Top of Form" w:semiHidden="1" w:unhideWhenUsed="1"/>
-    <w:lsdException w:name="HTML Bottom of Form" w:semiHidden="1" w:unhideWhenUsed="1"/>
-    <w:lsdException w:name="Normal (Web)" w:semiHidden="1" w:unhideWhenUsed="1"/>
-    <w:lsdException w:name="HTML Acronym" w:semiHidden="1" w:unhideWhenUsed="1"/>
-    <w:lsdException w:name="HTML Address" w:semiHidden="1" w:unhideWhenUsed="1"/>
-    <w:lsdException w:name="HTML Cite" w:semiHidden="1" w:unhideWhenUsed="1"/>
-    <w:lsdException w:name="HTML Code" w:semiHidden="1" w:unhideWhenUsed="1"/>
-    <w:lsdException w:name="HTML Definition" w:semiHidden="1" w:unhideWhenUsed="1"/>
-    <w:lsdException w:name="HTML Keyboard" w:semiHidden="1" w:unhideWhenUsed="1"/>
-    <w:lsdException w:name="HTML Preformatted" w:semiHidden="1" w:unhideWhenUsed="1"/>
-    <w:lsdException w:name="HTML Sample" w:semiHidden="1" w:unhideWhenUsed="1"/>
-    <w:lsdException w:name="HTML Typewriter" w:semiHidden="1" w:unhideWhenUsed="1"/>
-    <w:lsdException w:name="HTML Variable" w:semiHidden="1" w:unhideWhenUsed="1"/>
-    <w:lsdException w:name="Normal Table" w:semiHidden="1" w:unhideWhenUsed="1"/>
-    <w:lsdException w:name="annotation subject" w:semiHidden="1" w:unhideWhenUsed="1"/>
-    <w:lsdException w:name="No List" w:semiHidden="1" w:unhideWhenUsed="1"/>
-    <w:lsdException w:name="Outline List 1" w:semiHidden="1" w:unhideWhenUsed="1"/>
-    <w:lsdException w:name="Outline List 2" w:semiHidden="1" w:unhideWhenUsed="1"/>
-    <w:lsdException w:name="Outline List 3" w:semiHidden="1" w:unhideWhenUsed="1"/>
-    <w:lsdException w:name="Table Simple 1" w:semiHidden="1" w:unhideWhenUsed="1"/>
-    <w:lsdException w:name="Table Simple 2" w:semiHidden="1" w:unhideWhenUsed="1"/>
-    <w:lsdException w:name="Table Simple 3" w:semiHidden="1" w:unhideWhenUsed="1"/>
-    <w:lsdException w:name="Table Classic 1" w:semiHidden="1" w:unhideWhenUsed="1"/>
-    <w:lsdException w:name="Table Classic 2" w:semiHidden="1" w:unhideWhenUsed="1"/>
-    <w:lsdException w:name="Table Classic 3" w:semiHidden="1" w:unhideWhenUsed="1"/>
-    <w:lsdException w:name="Table Classic 4" w:semiHidden="1" w:unhideWhenUsed="1"/>
-    <w:lsdException w:name="Table Colorful 1" w:semiHidden="1" w:unhideWhenUsed="1"/>
-    <w:lsdException w:name="Table Colorful 2" w:semiHidden="1" w:unhideWhenUsed="1"/>
-    <w:lsdException w:name="Table Colorful 3" w:semiHidden="1" w:unhideWhenUsed="1"/>
-    <w:lsdException w:name="Table Columns 1" w:semiHidden="1" w:unhideWhenUsed="1"/>
-    <w:lsdException w:name="Table Columns 2" w:semiHidden="1" w:unhideWhenUsed="1"/>
-    <w:lsdException w:name="Table Columns 3" w:semiHidden="1" w:unhideWhenUsed="1"/>
-    <w:lsdException w:name="Table Columns 4" w:semiHidden="1" w:unhideWhenUsed="1"/>
-    <w:lsdException w:name="Table Columns 5" w:semiHidden="1" w:unhideWhenUsed="1"/>
-    <w:lsdException w:name="Table Grid 1" w:semiHidden="1" w:unhideWhenUsed="1"/>
-    <w:lsdException w:name="Table Grid 2" w:semiHidden="1" w:unhideWhenUsed="1"/>
-    <w:lsdException w:name="Table Grid 3" w:semiHidden="1" w:unhideWhenUsed="1"/>
-    <w:lsdException w:name="Table Grid 4" w:semiHidden="1" w:unhideWhenUsed="1"/>
-    <w:lsdException w:name="Table Grid 5" w:semiHidden="1" w:unhideWhenUsed="1"/>
-    <w:lsdException w:name="Table Grid 6" w:semiHidden="1" w:unhideWhenUsed="1"/>
-    <w:lsdException w:name="Table Grid 7" w:semiHidden="1" w:unhideWhenUsed="1"/>
-    <w:lsdException w:name="Table Grid 8" w:semiHidden="1" w:unhideWhenUsed="1"/>
-    <w:lsdException w:name="Table List 1" w:semiHidden="1" w:unhideWhenUsed="1"/>
-    <w:lsdException w:name="Table List 2" w:semiHidden="1" w:unhideWhenUsed="1"/>
-    <w:lsdException w:name="Table List 3" w:semiHidden="1" w:unhideWhenUsed="1"/>
-    <w:lsdException w:name="Table List 4" w:semiHidden="1" w:unhideWhenUsed="1"/>
-    <w:lsdException w:name="Table List 5" w:semiHidden="1" w:unhideWhenUsed="1"/>
-    <w:lsdException w:name="Table List 6" w:semiHidden="1" w:unhideWhenUsed="1"/>
-    <w:lsdException w:name="Table List 7" w:semiHidden="1" w:unhideWhenUsed="1"/>
-    <w:lsdException w:name="Table List 8" w:semiHidden="1" w:unhideWhenUsed="1"/>
-    <w:lsdException w:name="Table 3D effects 1" w:semiHidden="1" w:unhideWhenUsed="1"/>
-    <w:lsdException w:name="Table 3D effects 2" w:semiHidden="1" w:unhideWhenUsed="1"/>
-    <w:lsdException w:name="Table 3D effects 3" w:semiHidden="1" w:unhideWhenUsed="1"/>
-    <w:lsdException w:name="Table Contemporary" w:semiHidden="1" w:unhideWhenUsed="1"/>
-    <w:lsdException w:name="Table Elegant" w:semiHidden="1" w:unhideWhenUsed="1"/>
-    <w:lsdException w:name="Table Professional" w:semiHidden="1" w:unhideWhenUsed="1"/>
-    <w:lsdException w:name="Table Subtle 1" w:semiHidden="1" w:unhideWhenUsed="1"/>
-    <w:lsdException w:name="Table Subtle 2" w:semiHidden="1" w:unhideWhenUsed="1"/>
-    <w:lsdException w:name="Table Web 1" w:semiHidden="1" w:unhideWhenUsed="1"/>
-    <w:lsdException w:name="Table Web 2" w:semiHidden="1" w:unhideWhenUsed="1"/>
-    <w:lsdException w:name="Table Web 3" w:semiHidden="1" w:unhideWhenUsed="1"/>
-    <w:lsdException w:name="Balloon Text" w:semiHidden="1" w:unhideWhenUsed="1"/>
-    <w:lsdException w:name="Table Grid" w:uiPriority="39"/>
-    <w:lsdException w:name="Table Theme" w:semiHidden="1" w:unhideWhenUsed="1"/>
-    <w:lsdException w:name="Placeholder Text" w:semiHidden="1"/>
-    <w:lsdException w:name="No Spacing" w:uiPriority="1" w:qFormat="1"/>
-    <w:lsdException w:name="Light Shading" w:uiPriority="60"/>
-    <w:lsdException w:name="Light List" w:uiPriority="61"/>
-    <w:lsdException w:name="Light Grid" w:uiPriority="62"/>
-    <w:lsdException w:name="Medium Shading 1" w:uiPriority="63"/>
-    <w:lsdException w:name="Medium Shading 2" w:uiPriority="64"/>
-    <w:lsdException w:name="Medium List 1" w:uiPriority="65"/>
-    <w:lsdException w:name="Medium List 2" w:uiPriority="66"/>
-    <w:lsdException w:name="Medium Grid 1" w:uiPriority="67"/>
-    <w:lsdException w:name="Medium Grid 2" w:uiPriority="68"/>
-    <w:lsdException w:name="Medium Grid 3" w:uiPriority="69"/>
-    <w:lsdException w:name="Dark List" w:uiPriority="70"/>
-    <w:lsdException w:name="Colorful Shading" w:uiPriority="71"/>
-    <w:lsdException w:name="Colorful List" w:uiPriority="72"/>
-    <w:lsdException w:name="Colorful Grid" w:uiPriority="73"/>
-    <w:lsdException w:name="Light Shading Accent 1" w:uiPriority="60"/>
-    <w:lsdException w:name="Light List Accent 1" w:uiPriority="61"/>
-    <w:lsdException w:name="Light Grid Accent 1" w:uiPriority="62"/>
-    <w:lsdException w:name="Medium Shading 1 Accent 1" w:uiPriority="63"/>
-    <w:lsdException w:name="Medium Shading 2 Accent 1" w:uiPriority="64"/>
-    <w:lsdException w:name="Medium List 1 Accent 1" w:uiPriority="65"/>
-    <w:lsdException w:name="Revision" w:semiHidden="1"/>
-    <w:lsdException w:name="List Paragraph" w:uiPriority="34" w:qFormat="1"/>
-    <w:lsdException w:name="Quote" w:uiPriority="29" w:qFormat="1"/>
-    <w:lsdException w:name="Intense Quote" w:uiPriority="30" w:qFormat="1"/>
-    <w:lsdException w:name="Medium List 2 Accent 1" w:uiPriority="66"/>
-    <w:lsdException w:name="Medium Grid 1 Accent 1" w:uiPriority="67"/>
-    <w:lsdException w:name="Medium Grid 2 Accent 1" w:uiPriority="68"/>
-    <w:lsdException w:name="Medium Grid 3 Accent 1" w:uiPriority="69"/>
-    <w:lsdException w:name="Dark List Accent 1" w:uiPriority="70"/>
-    <w:lsdException w:name="Colorful Shading Accent 1" w:uiPriority="71"/>
-    <w:lsdException w:name="Colorful List Accent 1" w:uiPriority="72"/>
-    <w:lsdException w:name="Colorful Grid Accent 1" w:uiPriority="73"/>
-    <w:lsdException w:name="Light Shading Accent 2" w:uiPriority="60"/>
-    <w:lsdException w:name="Light List Accent 2" w:uiPriority="61"/>
-    <w:lsdException w:name="Light Grid Accent 2" w:uiPriority="62"/>
-    <w:lsdException w:name="Medium Shading 1 Accent 2" w:uiPriority="63"/>
-    <w:lsdException w:name="Medium Shading 2 Accent 2" w:uiPriority="64"/>
-    <w:lsdException w:name="Medium List 1 Accent 2" w:uiPriority="65"/>
-    <w:lsdException w:name="Medium List 2 Accent 2" w:uiPriority="66"/>
-    <w:lsdException w:name="Medium Grid 1 Accent 2" w:uiPriority="67"/>
-    <w:lsdException w:name="Medium Grid 2 Accent 2" w:uiPriority="68"/>
-    <w:lsdException w:name="Medium Grid 3 Accent 2" w:uiPriority="69"/>
-    <w:lsdException w:name="Dark List Accent 2" w:uiPriority="70"/>
-    <w:lsdException w:name="Colorful Shading Accent 2" w:uiPriority="71"/>
-    <w:lsdException w:name="Colorful List Accent 2" w:uiPriority="72"/>
-    <w:lsdException w:name="Colorful Grid Accent 2" w:uiPriority="73"/>
-    <w:lsdException w:name="Light Shading Accent 3" w:uiPriority="60"/>
-    <w:lsdException w:name="Light List Accent 3" w:uiPriority="61"/>
-    <w:lsdException w:name="Light Grid Accent 3" w:uiPriority="62"/>
-    <w:lsdException w:name="Medium Shading 1 Accent 3" w:uiPriority="63"/>
-    <w:lsdException w:name="Medium Shading 2 Accent 3" w:uiPriority="64"/>
-    <w:lsdException w:name="Medium List 1 Accent 3" w:uiPriority="65"/>
-    <w:lsdException w:name="Medium List 2 Accent 3" w:uiPriority="66"/>
-    <w:lsdException w:name="Medium Grid 1 Accent 3" w:uiPriority="67"/>
-    <w:lsdException w:name="Medium Grid 2 Accent 3" w:uiPriority="68"/>
-    <w:lsdException w:name="Medium Grid 3 Accent 3" w:uiPriority="69"/>
-    <w:lsdException w:name="Dark List Accent 3" w:uiPriority="70"/>
-    <w:lsdException w:name="Colorful Shading Accent 3" w:uiPriority="71"/>
-    <w:lsdException w:name="Colorful List Accent 3" w:uiPriority="72"/>
-    <w:lsdException w:name="Colorful Grid Accent 3" w:uiPriority="73"/>
-    <w:lsdException w:name="Light Shading Accent 4" w:uiPriority="60"/>
-    <w:lsdException w:name="Light List Accent 4" w:uiPriority="61"/>
-    <w:lsdException w:name="Light Grid Accent 4" w:uiPriority="62"/>
-    <w:lsdException w:name="Medium Shading 1 Accent 4" w:uiPriority="63"/>
-    <w:lsdException w:name="Medium Shading 2 Accent 4" w:uiPriority="64"/>
-    <w:lsdException w:name="Medium List 1 Accent 4" w:uiPriority="65"/>
-    <w:lsdException w:name="Medium List 2 Accent 4" w:uiPriority="66"/>
-    <w:lsdException w:name="Medium Grid 1 Accent 4" w:uiPriority="67"/>
-    <w:lsdException w:name="Medium Grid 2 Accent 4" w:uiPriority="68"/>
-    <w:lsdException w:name="Medium Grid 3 Accent 4" w:uiPriority="69"/>
-    <w:lsdException w:name="Dark List Accent 4" w:uiPriority="70"/>
-    <w:lsdException w:name="Colorful Shading Accent 4" w:uiPriority="71"/>
-    <w:lsdException w:name="Colorful List Accent 4" w:uiPriority="72"/>
-    <w:lsdException w:name="Colorful Grid Accent 4" w:uiPriority="73"/>
-    <w:lsdException w:name="Light Shading Accent 5" w:uiPriority="60"/>
-    <w:lsdException w:name="Light List Accent 5" w:uiPriority="61"/>
-    <w:lsdException w:name="Light Grid Accent 5" w:uiPriority="62"/>
-    <w:lsdException w:name="Medium Shading 1 Accent 5" w:uiPriority="63"/>
-    <w:lsdException w:name="Medium Shading 2 Accent 5" w:uiPriority="64"/>
-    <w:lsdException w:name="Medium List 1 Accent 5" w:uiPriority="65"/>
-    <w:lsdException w:name="Medium List 2 Accent 5" w:uiPriority="66"/>
-    <w:lsdException w:name="Medium Grid 1 Accent 5" w:uiPriority="67"/>
-    <w:lsdException w:name="Medium Grid 2 Accent 5" w:uiPriority="68"/>
-    <w:lsdException w:name="Medium Grid 3 Accent 5" w:uiPriority="69"/>
-    <w:lsdException w:name="Dark List Accent 5" w:uiPriority="70"/>
-    <w:lsdException w:name="Colorful Shading Accent 5" w:uiPriority="71"/>
-    <w:lsdException w:name="Colorful List Accent 5" w:uiPriority="72"/>
-    <w:lsdException w:name="Colorful Grid Accent 5" w:uiPriority="73"/>
-    <w:lsdException w:name="Light Shading Accent 6" w:uiPriority="60"/>
-    <w:lsdException w:name="Light List Accent 6" w:uiPriority="61"/>
-    <w:lsdException w:name="Light Grid Accent 6" w:uiPriority="62"/>
-    <w:lsdException w:name="Medium Shading 1 Accent 6" w:uiPriority="63"/>
-    <w:lsdException w:name="Medium Shading 2 Accent 6" w:uiPriority="64"/>
-    <w:lsdException w:name="Medium List 1 Accent 6" w:uiPriority="65"/>
-    <w:lsdException w:name="Medium List 2 Accent 6" w:uiPriority="66"/>
-    <w:lsdException w:name="Medium Grid 1 Accent 6" w:uiPriority="67"/>
-    <w:lsdException w:name="Medium Grid 2 Accent 6" w:uiPriority="68"/>
-    <w:lsdException w:name="Medium Grid 3 Accent 6" w:uiPriority="69"/>
-    <w:lsdException w:name="Dark List Accent 6" w:uiPriority="70"/>
-    <w:lsdException w:name="Colorful Shading Accent 6" w:uiPriority="71"/>
-    <w:lsdException w:name="Colorful List Accent 6" w:uiPriority="72"/>
-    <w:lsdException w:name="Colorful Grid Accent 6" w:uiPriority="73"/>
-    <w:lsdException w:name="Subtle Emphasis" w:uiPriority="19" w:qFormat="1"/>
-    <w:lsdException w:name="Intense Emphasis" w:uiPriority="21" w:qFormat="1"/>
-    <w:lsdException w:name="Subtle Reference" w:uiPriority="31" w:qFormat="1"/>
-    <w:lsdException w:name="Intense Reference" w:uiPriority="32" w:qFormat="1"/>
-    <w:lsdException w:name="Book Title" w:uiPriority="33" w:qFormat="1"/>
-    <w:lsdException w:name="Bibliography" w:semiHidden="1" w:uiPriority="37" w:unhideWhenUsed="1"/>
-    <w:lsdException w:name="TOC Heading" w:semiHidden="1" w:uiPriority="39" w:unhideWhenUsed="1" w:qFormat="1"/>
-    <w:lsdException w:name="Plain Table 1" w:uiPriority="41"/>
-    <w:lsdException w:name="Plain Table 2" w:uiPriority="42"/>
-    <w:lsdException w:name="Plain Table 3" w:uiPriority="43"/>
-    <w:lsdException w:name="Plain Table 4" w:uiPriority="44"/>
-    <w:lsdException w:name="Plain Table 5" w:uiPriority="45"/>
-    <w:lsdException w:name="Grid Table Light" w:uiPriority="40"/>
-    <w:lsdException w:name="Grid Table 1 Light" w:uiPriority="46"/>
-    <w:lsdException w:name="Grid Table 2" w:uiPriority="47"/>
-    <w:lsdException w:name="Grid Table 3" w:uiPriority="48"/>
-    <w:lsdException w:name="Grid Table 4" w:uiPriority="49"/>
-    <w:lsdException w:name="Grid Table 5 Dark" w:uiPriority="50"/>
-    <w:lsdException w:name="Grid Table 6 Colorful" w:uiPriority="51"/>
-    <w:lsdException w:name="Grid Table 7 Colorful" w:uiPriority="52"/>
-    <w:lsdException w:name="Grid Table 1 Light Accent 1" w:uiPriority="46"/>
-    <w:lsdException w:name="Grid Table 2 Accent 1" w:uiPriority="47"/>
-    <w:lsdException w:name="Grid Table 3 Accent 1" w:uiPriority="48"/>
-    <w:lsdException w:name="Grid Table 4 Accent 1" w:uiPriority="49"/>
-    <w:lsdException w:name="Grid Table 5 Dark Accent 1" w:uiPriority="50"/>
-    <w:lsdException w:name="Grid Table 6 Colorful Accent 1" w:uiPriority="51"/>
-    <w:lsdException w:name="Grid Table 7 Colorful Accent 1" w:uiPriority="52"/>
-    <w:lsdException w:name="Grid Table 1 Light Accent 2" w:uiPriority="46"/>
-    <w:lsdException w:name="Grid Table 2 Accent 2" w:uiPriority="47"/>
-    <w:lsdException w:name="Grid Table 3 Accent 2" w:uiPriority="48"/>
-    <w:lsdException w:name="Grid Table 4 Accent 2" w:uiPriority="49"/>
-    <w:lsdException w:name="Grid Table 5 Dark Accent 2" w:uiPriority="50"/>
-    <w:lsdException w:name="Grid Table 6 Colorful Accent 2" w:uiPriority="51"/>
-    <w:lsdException w:name="Grid Table 7 Colorful Accent 2" w:uiPriority="52"/>
-    <w:lsdException w:name="Grid Table 1 Light Accent 3" w:uiPriority="46"/>
-    <w:lsdException w:name="Grid Table 2 Accent 3" w:uiPriority="47"/>
-    <w:lsdException w:name="Grid Table 3 Accent 3" w:uiPriority="48"/>
-    <w:lsdException w:name="Grid Table 4 Accent 3" w:uiPriority="49"/>
-    <w:lsdException w:name="Grid Table 5 Dark Accent 3" w:uiPriority="50"/>
-    <w:lsdException w:name="Grid Table 6 Colorful Accent 3" w:uiPriority="51"/>
-    <w:lsdException w:name="Grid Table 7 Colorful Accent 3" w:uiPriority="52"/>
-    <w:lsdException w:name="Grid Table 1 Light Accent 4" w:uiPriority="46"/>
-    <w:lsdException w:name="Grid Table 2 Accent 4" w:uiPriority="47"/>
-    <w:lsdException w:name="Grid Table 3 Accent 4" w:uiPriority="48"/>
-    <w:lsdException w:name="Grid Table 4 Accent 4" w:uiPriority="49"/>
-    <w:lsdException w:name="Grid Table 5 Dark Accent 4" w:uiPriority="50"/>
-    <w:lsdException w:name="Grid Table 6 Colorful Accent 4" w:uiPriority="51"/>
-    <w:lsdException w:name="Grid Table 7 Colorful Accent 4" w:uiPriority="52"/>
-    <w:lsdException w:name="Grid Table 1 Light Accent 5" w:uiPriority="46"/>
-    <w:lsdException w:name="Grid Table 2 Accent 5" w:uiPriority="47"/>
-    <w:lsdException w:name="Grid Table 3 Accent 5" w:uiPriority="48"/>
-    <w:lsdException w:name="Grid Table 4 Accent 5" w:uiPriority="49"/>
-    <w:lsdException w:name="Grid Table 5 Dark Accent 5" w:uiPriority="50"/>
-    <w:lsdException w:name="Grid Table 6 Colorful Accent 5" w:uiPriority="51"/>
-    <w:lsdException w:name="Grid Table 7 Colorful Accent 5" w:uiPriority="52"/>
-    <w:lsdException w:name="Grid Table 1 Light Accent 6" w:uiPriority="46"/>
-    <w:lsdException w:name="Grid Table 2 Accent 6" w:uiPriority="47"/>
-    <w:lsdException w:name="Grid Table 3 Accent 6" w:uiPriority="48"/>
-    <w:lsdException w:name="Grid Table 4 Accent 6" w:uiPriority="49"/>
-    <w:lsdException w:name="Grid Table 5 Dark Accent 6" w:uiPriority="50"/>
-    <w:lsdException w:name="Grid Table 6 Colorful Accent 6" w:uiPriority="51"/>
-    <w:lsdException w:name="Grid Table 7 Colorful Accent 6" w:uiPriority="52"/>
-    <w:lsdException w:name="List Table 1 Light" w:uiPriority="46"/>
-    <w:lsdException w:name="List Table 2" w:uiPriority="47"/>
-    <w:lsdException w:name="List Table 3" w:uiPriority="48"/>
-    <w:lsdException w:name="List Table 4" w:uiPriority="49"/>
-    <w:lsdException w:name="List Table 5 Dark" w:uiPriority="50"/>
-    <w:lsdException w:name="List Table 6 Colorful" w:uiPriority="51"/>
-    <w:lsdException w:name="List Table 7 Colorful" w:uiPriority="52"/>
-    <w:lsdException w:name="List Table 1 Light Accent 1" w:uiPriority="46"/>
-    <w:lsdException w:name="List Table 2 Accent 1" w:uiPriority="47"/>
-    <w:lsdException w:name="List Table 3 Accent 1" w:uiPriority="48"/>
-    <w:lsdException w:name="List Table 4 Accent 1" w:uiPriority="49"/>
-    <w:lsdException w:name="List Table 5 Dark Accent 1" w:uiPriority="50"/>
-    <w:lsdException w:name="List Table 6 Colorful Accent 1" w:uiPriority="51"/>
-    <w:lsdException w:name="List Table 7 Colorful Accent 1" w:uiPriority="52"/>
-    <w:lsdException w:name="List Table 1 Light Accent 2" w:uiPriority="46"/>
-    <w:lsdException w:name="List Table 2 Accent 2" w:uiPriority="47"/>
-    <w:lsdException w:name="List Table 3 Accent 2" w:uiPriority="48"/>
-    <w:lsdException w:name="List Table 4 Accent 2" w:uiPriority="49"/>
-    <w:lsdException w:name="List Table 5 Dark Accent 2" w:uiPriority="50"/>
-    <w:lsdException w:name="List Table 6 Colorful Accent 2" w:uiPriority="51"/>
-    <w:lsdException w:name="List Table 7 Colorful Accent 2" w:uiPriority="52"/>
-    <w:lsdException w:name="List Table 1 Light Accent 3" w:uiPriority="46"/>
-    <w:lsdException w:name="List Table 2 Accent 3" w:uiPriority="47"/>
-    <w:lsdException w:name="List Table 3 Accent 3" w:uiPriority="48"/>
-    <w:lsdException w:name="List Table 4 Accent 3" w:uiPriority="49"/>
-    <w:lsdException w:name="List Table 5 Dark Accent 3" w:uiPriority="50"/>
-    <w:lsdException w:name="List Table 6 Colorful Accent 3" w:uiPriority="51"/>
-    <w:lsdException w:name="List Table 7 Colorful Accent 3" w:uiPriority="52"/>
-    <w:lsdException w:name="List Table 1 Light Accent 4" w:uiPriority="46"/>
-    <w:lsdException w:name="List Table 2 Accent 4" w:uiPriority="47"/>
-    <w:lsdException w:name="List Table 3 Accent 4" w:uiPriority="48"/>
-    <w:lsdException w:name="List Table 4 Accent 4" w:uiPriority="49"/>
-    <w:lsdException w:name="List Table 5 Dark Accent 4" w:uiPriority="50"/>
-    <w:lsdException w:name="List Table 6 Colorful Accent 4" w:uiPriority="51"/>
-    <w:lsdException w:name="List Table 7 Colorful Accent 4" w:uiPriority="52"/>
-    <w:lsdException w:name="List Table 1 Light Accent 5" w:uiPriority="46"/>
-    <w:lsdException w:name="List Table 2 Accent 5" w:uiPriority="47"/>
-    <w:lsdException w:name="List Table 3 Accent 5" w:uiPriority="48"/>
-    <w:lsdException w:name="List Table 4 Accent 5" w:uiPriority="49"/>
-    <w:lsdException w:name="List Table 5 Dark Accent 5" w:uiPriority="50"/>
-    <w:lsdException w:name="List Table 6 Colorful Accent 5" w:uiPriority="51"/>
-    <w:lsdException w:name="List Table 7 Colorful Accent 5" w:uiPriority="52"/>
-    <w:lsdException w:name="List Table 1 Light Accent 6" w:uiPriority="46"/>
-    <w:lsdException w:name="List Table 2 Accent 6" w:uiPriority="47"/>
-    <w:lsdException w:name="List Table 3 Accent 6" w:uiPriority="48"/>
-    <w:lsdException w:name="List Table 4 Accent 6" w:uiPriority="49"/>
-    <w:lsdException w:name="List Table 5 Dark Accent 6" w:uiPriority="50"/>
-    <w:lsdException w:name="List Table 6 Colorful Accent 6" w:uiPriority="51"/>
-    <w:lsdException w:name="List Table 7 Colorful Accent 6" w:uiPriority="52"/>
+  <w:latentStyles w:defLockedState="0" w:defUIPriority="99" w:defSemiHidden="1" w:defUnhideWhenUsed="1" w:defQFormat="0" w:count="276">
+    <w:lsdException w:name="Normal" w:semiHidden="0" w:uiPriority="0" w:unhideWhenUsed="0" w:qFormat="1"/>
+    <w:lsdException w:name="heading 1" w:semiHidden="0" w:uiPriority="9" w:unhideWhenUsed="0" w:qFormat="1"/>
+    <w:lsdException w:name="heading 2" w:uiPriority="9" w:qFormat="1"/>
+    <w:lsdException w:name="heading 3" w:uiPriority="9" w:qFormat="1"/>
+    <w:lsdException w:name="heading 4" w:uiPriority="9" w:qFormat="1"/>
+    <w:lsdException w:name="heading 5" w:uiPriority="9" w:qFormat="1"/>
+    <w:lsdException w:name="heading 6" w:uiPriority="9" w:qFormat="1"/>
+    <w:lsdException w:name="heading 7" w:uiPriority="9" w:qFormat="1"/>
+    <w:lsdException w:name="heading 8" w:uiPriority="9" w:qFormat="1"/>
+    <w:lsdException w:name="heading 9" w:uiPriority="9" w:qFormat="1"/>
+    <w:lsdException w:name="toc 1" w:uiPriority="39"/>
+    <w:lsdException w:name="toc 2" w:uiPriority="39"/>
+    <w:lsdException w:name="toc 3" w:uiPriority="39"/>
+    <w:lsdException w:name="toc 4" w:uiPriority="39"/>
+    <w:lsdException w:name="toc 5" w:uiPriority="39"/>
+    <w:lsdException w:name="toc 6" w:uiPriority="39"/>
+    <w:lsdException w:name="toc 7" w:uiPriority="39"/>
+    <w:lsdException w:name="toc 8" w:uiPriority="39"/>
+    <w:lsdException w:name="toc 9" w:uiPriority="39"/>
+    <w:lsdException w:name="caption" w:uiPriority="35" w:qFormat="1"/>
+    <w:lsdException w:name="Title" w:semiHidden="0" w:uiPriority="10" w:unhideWhenUsed="0" w:qFormat="1"/>
+    <w:lsdException w:name="Default Paragraph Font" w:uiPriority="1"/>
+    <w:lsdException w:name="Subtitle" w:semiHidden="0" w:uiPriority="11" w:unhideWhenUsed="0" w:qFormat="1"/>
+    <w:lsdException w:name="Strong" w:semiHidden="0" w:uiPriority="22" w:unhideWhenUsed="0" w:qFormat="1"/>
+    <w:lsdException w:name="Emphasis" w:semiHidden="0" w:uiPriority="20" w:unhideWhenUsed="0" w:qFormat="1"/>
+    <w:lsdException w:name="Table Grid" w:semiHidden="0" w:uiPriority="39" w:unhideWhenUsed="0"/>
+    <w:lsdException w:name="Note Level 1" w:semiHidden="0" w:unhideWhenUsed="0"/>
+    <w:lsdException w:name="Note Level 2" w:semiHidden="0" w:unhideWhenUsed="0"/>
+    <w:lsdException w:name="Note Level 3" w:semiHidden="0" w:unhideWhenUsed="0"/>
+    <w:lsdException w:name="Note Level 4" w:semiHidden="0" w:unhideWhenUsed="0"/>
+    <w:lsdException w:name="Note Level 5" w:semiHidden="0" w:unhideWhenUsed="0"/>
+    <w:lsdException w:name="Note Level 6" w:semiHidden="0" w:unhideWhenUsed="0"/>
+    <w:lsdException w:name="Note Level 7" w:semiHidden="0" w:unhideWhenUsed="0"/>
+    <w:lsdException w:name="Note Level 8" w:semiHidden="0" w:unhideWhenUsed="0"/>
+    <w:lsdException w:name="Note Level 9" w:semiHidden="0" w:unhideWhenUsed="0"/>
+    <w:lsdException w:name="Placeholder Text" w:unhideWhenUsed="0"/>
+    <w:lsdException w:name="No Spacing" w:semiHidden="0" w:uiPriority="1" w:unhideWhenUsed="0" w:qFormat="1"/>
+    <w:lsdException w:name="Light Shading" w:semiHidden="0" w:uiPriority="60" w:unhideWhenUsed="0"/>
+    <w:lsdException w:name="Light List" w:semiHidden="0" w:uiPriority="61" w:unhideWhenUsed="0"/>
+    <w:lsdException w:name="Light Grid" w:semiHidden="0" w:uiPriority="62" w:unhideWhenUsed="0"/>
+    <w:lsdException w:name="Medium Shading 1" w:semiHidden="0" w:uiPriority="63" w:unhideWhenUsed="0"/>
+    <w:lsdException w:name="Medium Shading 2" w:semiHidden="0" w:uiPriority="64" w:unhideWhenUsed="0"/>
+    <w:lsdException w:name="Medium List 1" w:semiHidden="0" w:uiPriority="65" w:unhideWhenUsed="0"/>
+    <w:lsdException w:name="Medium List 2" w:semiHidden="0" w:uiPriority="66" w:unhideWhenUsed="0"/>
+    <w:lsdException w:name="Medium Grid 1" w:semiHidden="0" w:uiPriority="67" w:unhideWhenUsed="0"/>
+    <w:lsdException w:name="Medium Grid 2" w:semiHidden="0" w:uiPriority="68" w:unhideWhenUsed="0"/>
+    <w:lsdException w:name="Medium Grid 3" w:semiHidden="0" w:uiPriority="69" w:unhideWhenUsed="0"/>
+    <w:lsdException w:name="Dark List" w:semiHidden="0" w:uiPriority="70" w:unhideWhenUsed="0"/>
+    <w:lsdException w:name="Colorful Shading" w:semiHidden="0" w:uiPriority="71" w:unhideWhenUsed="0"/>
+    <w:lsdException w:name="Colorful List" w:semiHidden="0" w:uiPriority="72" w:unhideWhenUsed="0"/>
+    <w:lsdException w:name="Colorful Grid" w:semiHidden="0" w:uiPriority="73" w:unhideWhenUsed="0"/>
+    <w:lsdException w:name="Light Shading Accent 1" w:semiHidden="0" w:uiPriority="60" w:unhideWhenUsed="0"/>
+    <w:lsdException w:name="Light List Accent 1" w:semiHidden="0" w:uiPriority="61" w:unhideWhenUsed="0"/>
+    <w:lsdException w:name="Light Grid Accent 1" w:semiHidden="0" w:uiPriority="62" w:unhideWhenUsed="0"/>
+    <w:lsdException w:name="Medium Shading 1 Accent 1" w:semiHidden="0" w:uiPriority="63" w:unhideWhenUsed="0"/>
+    <w:lsdException w:name="Medium Shading 2 Accent 1" w:semiHidden="0" w:uiPriority="64" w:unhideWhenUsed="0"/>
+    <w:lsdException w:name="Medium List 1 Accent 1" w:semiHidden="0" w:uiPriority="65" w:unhideWhenUsed="0"/>
+    <w:lsdException w:name="Revision" w:unhideWhenUsed="0"/>
+    <w:lsdException w:name="List Paragraph" w:semiHidden="0" w:uiPriority="34" w:unhideWhenUsed="0" w:qFormat="1"/>
+    <w:lsdException w:name="Quote" w:semiHidden="0" w:uiPriority="29" w:unhideWhenUsed="0" w:qFormat="1"/>
+    <w:lsdException w:name="Intense Quote" w:semiHidden="0" w:uiPriority="30" w:unhideWhenUsed="0" w:qFormat="1"/>
+    <w:lsdException w:name="Medium List 2 Accent 1" w:semiHidden="0" w:uiPriority="66" w:unhideWhenUsed="0"/>
+    <w:lsdException w:name="Medium Grid 1 Accent 1" w:semiHidden="0" w:uiPriority="67" w:unhideWhenUsed="0"/>
+    <w:lsdException w:name="Medium Grid 2 Accent 1" w:semiHidden="0" w:uiPriority="68" w:unhideWhenUsed="0"/>
+    <w:lsdException w:name="Medium Grid 3 Accent 1" w:semiHidden="0" w:uiPriority="69" w:unhideWhenUsed="0"/>
+    <w:lsdException w:name="Dark List Accent 1" w:semiHidden="0" w:uiPriority="70" w:unhideWhenUsed="0"/>
+    <w:lsdException w:name="Colorful Shading Accent 1" w:semiHidden="0" w:uiPriority="71" w:unhideWhenUsed="0"/>
+    <w:lsdException w:name="Colorful List Accent 1" w:semiHidden="0" w:uiPriority="72" w:unhideWhenUsed="0"/>
+    <w:lsdException w:name="Colorful Grid Accent 1" w:semiHidden="0" w:uiPriority="73" w:unhideWhenUsed="0"/>
+    <w:lsdException w:name="Light Shading Accent 2" w:semiHidden="0" w:uiPriority="60" w:unhideWhenUsed="0"/>
+    <w:lsdException w:name="Light List Accent 2" w:semiHidden="0" w:uiPriority="61" w:unhideWhenUsed="0"/>
+    <w:lsdException w:name="Light Grid Accent 2" w:semiHidden="0" w:uiPriority="62" w:unhideWhenUsed="0"/>
+    <w:lsdException w:name="Medium Shading 1 Accent 2" w:semiHidden="0" w:uiPriority="63" w:unhideWhenUsed="0"/>
+    <w:lsdException w:name="Medium Shading 2 Accent 2" w:semiHidden="0" w:uiPriority="64" w:unhideWhenUsed="0"/>
+    <w:lsdException w:name="Medium List 1 Accent 2" w:semiHidden="0" w:uiPriority="65" w:unhideWhenUsed="0"/>
+    <w:lsdException w:name="Medium List 2 Accent 2" w:semiHidden="0" w:uiPriority="66" w:unhideWhenUsed="0"/>
+    <w:lsdException w:name="Medium Grid 1 Accent 2" w:semiHidden="0" w:uiPriority="67" w:unhideWhenUsed="0"/>
+    <w:lsdException w:name="Medium Grid 2 Accent 2" w:semiHidden="0" w:uiPriority="68" w:unhideWhenUsed="0"/>
+    <w:lsdException w:name="Medium Grid 3 Accent 2" w:semiHidden="0" w:uiPriority="69" w:unhideWhenUsed="0"/>
+    <w:lsdException w:name="Dark List Accent 2" w:semiHidden="0" w:uiPriority="70" w:unhideWhenUsed="0"/>
+    <w:lsdException w:name="Colorful Shading Accent 2" w:semiHidden="0" w:uiPriority="71" w:unhideWhenUsed="0"/>
+    <w:lsdException w:name="Colorful List Accent 2" w:semiHidden="0" w:uiPriority="72" w:unhideWhenUsed="0"/>
+    <w:lsdException w:name="Colorful Grid Accent 2" w:semiHidden="0" w:uiPriority="73" w:unhideWhenUsed="0"/>
+    <w:lsdException w:name="Light Shading Accent 3" w:semiHidden="0" w:uiPriority="60" w:unhideWhenUsed="0"/>
+    <w:lsdException w:name="Light List Accent 3" w:semiHidden="0" w:uiPriority="61" w:unhideWhenUsed="0"/>
+    <w:lsdException w:name="Light Grid Accent 3" w:semiHidden="0" w:uiPriority="62" w:unhideWhenUsed="0"/>
+    <w:lsdException w:name="Medium Shading 1 Accent 3" w:semiHidden="0" w:uiPriority="63" w:unhideWhenUsed="0"/>
+    <w:lsdException w:name="Medium Shading 2 Accent 3" w:semiHidden="0" w:uiPriority="64" w:unhideWhenUsed="0"/>
+    <w:lsdException w:name="Medium List 1 Accent 3" w:semiHidden="0" w:uiPriority="65" w:unhideWhenUsed="0"/>
+    <w:lsdException w:name="Medium List 2 Accent 3" w:semiHidden="0" w:uiPriority="66" w:unhideWhenUsed="0"/>
+    <w:lsdException w:name="Medium Grid 1 Accent 3" w:semiHidden="0" w:uiPriority="67" w:unhideWhenUsed="0"/>
+    <w:lsdException w:name="Medium Grid 2 Accent 3" w:semiHidden="0" w:uiPriority="68" w:unhideWhenUsed="0"/>
+    <w:lsdException w:name="Medium Grid 3 Accent 3" w:semiHidden="0" w:uiPriority="69" w:unhideWhenUsed="0"/>
+    <w:lsdException w:name="Dark List Accent 3" w:semiHidden="0" w:uiPriority="70" w:unhideWhenUsed="0"/>
+    <w:lsdException w:name="Colorful Shading Accent 3" w:semiHidden="0" w:uiPriority="71" w:unhideWhenUsed="0"/>
+    <w:lsdException w:name="Colorful List Accent 3" w:semiHidden="0" w:uiPriority="72" w:unhideWhenUsed="0"/>
+    <w:lsdException w:name="Colorful Grid Accent 3" w:semiHidden="0" w:uiPriority="73" w:unhideWhenUsed="0"/>
+    <w:lsdException w:name="Light Shading Accent 4" w:semiHidden="0" w:uiPriority="60" w:unhideWhenUsed="0"/>
+    <w:lsdException w:name="Light List Accent 4" w:semiHidden="0" w:uiPriority="61" w:unhideWhenUsed="0"/>
+    <w:lsdException w:name="Light Grid Accent 4" w:semiHidden="0" w:uiPriority="62" w:unhideWhenUsed="0"/>
+    <w:lsdException w:name="Medium Shading 1 Accent 4" w:semiHidden="0" w:uiPriority="63" w:unhideWhenUsed="0"/>
+    <w:lsdException w:name="Medium Shading 2 Accent 4" w:semiHidden="0" w:uiPriority="64" w:unhideWhenUsed="0"/>
+    <w:lsdException w:name="Medium List 1 Accent 4" w:semiHidden="0" w:uiPriority="65" w:unhideWhenUsed="0"/>
+    <w:lsdException w:name="Medium List 2 Accent 4" w:semiHidden="0" w:uiPriority="66" w:unhideWhenUsed="0"/>
+    <w:lsdException w:name="Medium Grid 1 Accent 4" w:semiHidden="0" w:uiPriority="67" w:unhideWhenUsed="0"/>
+    <w:lsdException w:name="Medium Grid 2 Accent 4" w:semiHidden="0" w:uiPriority="68" w:unhideWhenUsed="0"/>
+    <w:lsdException w:name="Medium Grid 3 Accent 4" w:semiHidden="0" w:uiPriority="69" w:unhideWhenUsed="0"/>
+    <w:lsdException w:name="Dark List Accent 4" w:semiHidden="0" w:uiPriority="70" w:unhideWhenUsed="0"/>
+    <w:lsdException w:name="Colorful Shading Accent 4" w:semiHidden="0" w:uiPriority="71" w:unhideWhenUsed="0"/>
+    <w:lsdException w:name="Colorful List Accent 4" w:semiHidden="0" w:uiPriority="72" w:unhideWhenUsed="0"/>
+    <w:lsdException w:name="Colorful Grid Accent 4" w:semiHidden="0" w:uiPriority="73" w:unhideWhenUsed="0"/>
+    <w:lsdException w:name="Light Shading Accent 5" w:semiHidden="0" w:uiPriority="60" w:unhideWhenUsed="0"/>
+    <w:lsdException w:name="Light List Accent 5" w:semiHidden="0" w:uiPriority="61" w:unhideWhenUsed="0"/>
+    <w:lsdException w:name="Light Grid Accent 5" w:semiHidden="0" w:uiPriority="62" w:unhideWhenUsed="0"/>
+    <w:lsdException w:name="Medium Shading 1 Accent 5" w:semiHidden="0" w:uiPriority="63" w:unhideWhenUsed="0"/>
+    <w:lsdException w:name="Medium Shading 2 Accent 5" w:semiHidden="0" w:uiPriority="64" w:unhideWhenUsed="0"/>
+    <w:lsdException w:name="Medium List 1 Accent 5" w:semiHidden="0" w:uiPriority="65" w:unhideWhenUsed="0"/>
+    <w:lsdException w:name="Medium List 2 Accent 5" w:semiHidden="0" w:uiPriority="66" w:unhideWhenUsed="0"/>
+    <w:lsdException w:name="Medium Grid 1 Accent 5" w:semiHidden="0" w:uiPriority="67" w:unhideWhenUsed="0"/>
+    <w:lsdException w:name="Medium Grid 2 Accent 5" w:semiHidden="0" w:uiPriority="68" w:unhideWhenUsed="0"/>
+    <w:lsdException w:name="Medium Grid 3 Accent 5" w:semiHidden="0" w:uiPriority="69" w:unhideWhenUsed="0"/>
+    <w:lsdException w:name="Dark List Accent 5" w:semiHidden="0" w:uiPriority="70" w:unhideWhenUsed="0"/>
+    <w:lsdException w:name="Colorful Shading Accent 5" w:semiHidden="0" w:uiPriority="71" w:unhideWhenUsed="0"/>
+    <w:lsdException w:name="Colorful List Accent 5" w:semiHidden="0" w:uiPriority="72" w:unhideWhenUsed="0"/>
+    <w:lsdException w:name="Colorful Grid Accent 5" w:semiHidden="0" w:uiPriority="73" w:unhideWhenUsed="0"/>
+    <w:lsdException w:name="Light Shading Accent 6" w:semiHidden="0" w:uiPriority="60" w:unhideWhenUsed="0"/>
+    <w:lsdException w:name="Light List Accent 6" w:semiHidden="0" w:uiPriority="61" w:unhideWhenUsed="0"/>
+    <w:lsdException w:name="Light Grid Accent 6" w:semiHidden="0" w:uiPriority="62" w:unhideWhenUsed="0"/>
+    <w:lsdException w:name="Medium Shading 1 Accent 6" w:semiHidden="0" w:uiPriority="63" w:unhideWhenUsed="0"/>
+    <w:lsdException w:name="Medium Shading 2 Accent 6" w:semiHidden="0" w:uiPriority="64" w:unhideWhenUsed="0"/>
+    <w:lsdException w:name="Medium List 1 Accent 6" w:semiHidden="0" w:uiPriority="65" w:unhideWhenUsed="0"/>
+    <w:lsdException w:name="Medium List 2 Accent 6" w:semiHidden="0" w:uiPriority="66" w:unhideWhenUsed="0"/>
+    <w:lsdException w:name="Medium Grid 1 Accent 6" w:semiHidden="0" w:uiPriority="67" w:unhideWhenUsed="0"/>
+    <w:lsdException w:name="Medium Grid 2 Accent 6" w:semiHidden="0" w:uiPriority="68" w:unhideWhenUsed="0"/>
+    <w:lsdException w:name="Medium Grid 3 Accent 6" w:semiHidden="0" w:uiPriority="69" w:unhideWhenUsed="0"/>
+    <w:lsdException w:name="Dark List Accent 6" w:semiHidden="0" w:uiPriority="70" w:unhideWhenUsed="0"/>
+    <w:lsdException w:name="Colorful Shading Accent 6" w:semiHidden="0" w:uiPriority="71" w:unhideWhenUsed="0"/>
+    <w:lsdException w:name="Colorful List Accent 6" w:semiHidden="0" w:uiPriority="72" w:unhideWhenUsed="0"/>
+    <w:lsdException w:name="Colorful Grid Accent 6" w:semiHidden="0" w:uiPriority="73" w:unhideWhenUsed="0"/>
+    <w:lsdException w:name="Subtle Emphasis" w:semiHidden="0" w:uiPriority="19" w:unhideWhenUsed="0" w:qFormat="1"/>
+    <w:lsdException w:name="Intense Emphasis" w:semiHidden="0" w:uiPriority="21" w:unhideWhenUsed="0" w:qFormat="1"/>
+    <w:lsdException w:name="Subtle Reference" w:semiHidden="0" w:uiPriority="31" w:unhideWhenUsed="0" w:qFormat="1"/>
+    <w:lsdException w:name="Intense Reference" w:semiHidden="0" w:uiPriority="32" w:unhideWhenUsed="0" w:qFormat="1"/>
+    <w:lsdException w:name="Book Title" w:semiHidden="0" w:uiPriority="33" w:unhideWhenUsed="0" w:qFormat="1"/>
+    <w:lsdException w:name="Bibliography" w:uiPriority="37"/>
+    <w:lsdException w:name="TOC Heading" w:uiPriority="39" w:qFormat="1"/>
   </w:latentStyles>
   <w:style w:type="paragraph" w:default="1" w:styleId="Standard">
     <w:name w:val="Normal"/>
@@ -4451,7 +4344,7 @@
       <w:lang w:val="en-US" w:eastAsia="en-US"/>
     </w:rPr>
   </w:style>
-  <w:style w:type="character" w:default="1" w:styleId="Absatz-Standardschriftart">
+  <w:style w:type="character" w:default="1" w:styleId="Absatzstandardschriftart">
     <w:name w:val="Default Paragraph Font"/>
     <w:uiPriority w:val="1"/>
     <w:semiHidden/>
@@ -4478,7 +4371,7 @@
     <w:semiHidden/>
     <w:unhideWhenUsed/>
   </w:style>
-  <w:style w:type="character" w:styleId="Hyperlink">
+  <w:style w:type="character" w:styleId="Link">
     <w:name w:val="Hyperlink"/>
     <w:rPr>
       <w:u w:val="single"/>
@@ -4552,7 +4445,7 @@
   <w:style w:type="paragraph" w:styleId="Kopfzeile">
     <w:name w:val="header"/>
     <w:basedOn w:val="Standard"/>
-    <w:link w:val="KopfzeileZchn"/>
+    <w:link w:val="KopfzeileZeichen"/>
     <w:uiPriority w:val="99"/>
     <w:unhideWhenUsed/>
     <w:rsid w:val="0089710A"/>
@@ -4563,9 +4456,9 @@
       </w:tabs>
     </w:pPr>
   </w:style>
-  <w:style w:type="character" w:customStyle="1" w:styleId="KopfzeileZchn">
-    <w:name w:val="Kopfzeile Zchn"/>
-    <w:basedOn w:val="Absatz-Standardschriftart"/>
+  <w:style w:type="character" w:customStyle="1" w:styleId="KopfzeileZeichen">
+    <w:name w:val="Kopfzeile Zeichen"/>
+    <w:basedOn w:val="Absatzstandardschriftart"/>
     <w:link w:val="Kopfzeile"/>
     <w:uiPriority w:val="99"/>
     <w:rsid w:val="0089710A"/>
@@ -4578,7 +4471,7 @@
   <w:style w:type="paragraph" w:styleId="Fuzeile">
     <w:name w:val="footer"/>
     <w:basedOn w:val="Standard"/>
-    <w:link w:val="FuzeileZchn"/>
+    <w:link w:val="FuzeileZeichen"/>
     <w:uiPriority w:val="99"/>
     <w:unhideWhenUsed/>
     <w:rsid w:val="0089710A"/>
@@ -4589,9 +4482,9 @@
       </w:tabs>
     </w:pPr>
   </w:style>
-  <w:style w:type="character" w:customStyle="1" w:styleId="FuzeileZchn">
-    <w:name w:val="Fußzeile Zchn"/>
-    <w:basedOn w:val="Absatz-Standardschriftart"/>
+  <w:style w:type="character" w:customStyle="1" w:styleId="FuzeileZeichen">
+    <w:name w:val="Fußzeile Zeichen"/>
+    <w:basedOn w:val="Absatzstandardschriftart"/>
     <w:link w:val="Fuzeile"/>
     <w:uiPriority w:val="99"/>
     <w:rsid w:val="0089710A"/>
@@ -4600,6 +4493,384 @@
       <w:szCs w:val="24"/>
       <w:lang w:val="en-US" w:eastAsia="en-US"/>
     </w:rPr>
+  </w:style>
+  <w:style w:type="table" w:styleId="Tabellenraster">
+    <w:name w:val="Table Grid"/>
+    <w:basedOn w:val="NormaleTabelle"/>
+    <w:uiPriority w:val="39"/>
+    <w:rsid w:val="009074DC"/>
+    <w:tblPr>
+      <w:tblInd w:w="0" w:type="dxa"/>
+      <w:tblBorders>
+        <w:top w:val="single" w:sz="4" w:space="0" w:color="auto"/>
+        <w:left w:val="single" w:sz="4" w:space="0" w:color="auto"/>
+        <w:bottom w:val="single" w:sz="4" w:space="0" w:color="auto"/>
+        <w:right w:val="single" w:sz="4" w:space="0" w:color="auto"/>
+        <w:insideH w:val="single" w:sz="4" w:space="0" w:color="auto"/>
+        <w:insideV w:val="single" w:sz="4" w:space="0" w:color="auto"/>
+      </w:tblBorders>
+      <w:tblCellMar>
+        <w:top w:w="0" w:type="dxa"/>
+        <w:left w:w="108" w:type="dxa"/>
+        <w:bottom w:w="0" w:type="dxa"/>
+        <w:right w:w="108" w:type="dxa"/>
+      </w:tblCellMar>
+    </w:tblPr>
+  </w:style>
+</w:styles>
+</file>
+
+<file path=word/stylesWithEffects.xml><?xml version="1.0" encoding="utf-8"?>
+<w:styles xmlns:wpc="http://schemas.microsoft.com/office/word/2010/wordprocessingCanvas" xmlns:mo="http://schemas.microsoft.com/office/mac/office/2008/main" xmlns:mc="http://schemas.openxmlformats.org/markup-compatibility/2006" xmlns:mv="urn:schemas-microsoft-com:mac:vml" xmlns:o="urn:schemas-microsoft-com:office:office" xmlns:r="http://schemas.openxmlformats.org/officeDocument/2006/relationships" xmlns:m="http://schemas.openxmlformats.org/officeDocument/2006/math" xmlns:v="urn:schemas-microsoft-com:vml" xmlns:wp14="http://schemas.microsoft.com/office/word/2010/wordprocessingDrawing" xmlns:wp="http://schemas.openxmlformats.org/drawingml/2006/wordprocessingDrawing" xmlns:w10="urn:schemas-microsoft-com:office:word" xmlns:w="http://schemas.openxmlformats.org/wordprocessingml/2006/main" xmlns:w14="http://schemas.microsoft.com/office/word/2010/wordml" xmlns:wpg="http://schemas.microsoft.com/office/word/2010/wordprocessingGroup" xmlns:wpi="http://schemas.microsoft.com/office/word/2010/wordprocessingInk" xmlns:wne="http://schemas.microsoft.com/office/word/2006/wordml" xmlns:wps="http://schemas.microsoft.com/office/word/2010/wordprocessingShape" mc:Ignorable="w14 wp14">
+  <w:docDefaults>
+    <w:rPrDefault>
+      <w:rPr>
+        <w:rFonts w:ascii="Times New Roman" w:eastAsia="Arial Unicode MS" w:hAnsi="Times New Roman" w:cs="Times New Roman"/>
+        <w:bdr w:val="nil"/>
+        <w:lang w:val="de-DE" w:eastAsia="de-DE" w:bidi="ar-SA"/>
+      </w:rPr>
+    </w:rPrDefault>
+    <w:pPrDefault>
+      <w:pPr>
+        <w:pBdr>
+          <w:top w:val="nil"/>
+          <w:left w:val="nil"/>
+          <w:bottom w:val="nil"/>
+          <w:right w:val="nil"/>
+          <w:between w:val="nil"/>
+          <w:bar w:val="nil"/>
+        </w:pBdr>
+      </w:pPr>
+    </w:pPrDefault>
+  </w:docDefaults>
+  <w:latentStyles w:defLockedState="0" w:defUIPriority="99" w:defSemiHidden="1" w:defUnhideWhenUsed="1" w:defQFormat="0" w:count="276">
+    <w:lsdException w:name="Normal" w:semiHidden="0" w:uiPriority="0" w:unhideWhenUsed="0" w:qFormat="1"/>
+    <w:lsdException w:name="heading 1" w:semiHidden="0" w:uiPriority="9" w:unhideWhenUsed="0" w:qFormat="1"/>
+    <w:lsdException w:name="heading 2" w:uiPriority="9" w:qFormat="1"/>
+    <w:lsdException w:name="heading 3" w:uiPriority="9" w:qFormat="1"/>
+    <w:lsdException w:name="heading 4" w:uiPriority="9" w:qFormat="1"/>
+    <w:lsdException w:name="heading 5" w:uiPriority="9" w:qFormat="1"/>
+    <w:lsdException w:name="heading 6" w:uiPriority="9" w:qFormat="1"/>
+    <w:lsdException w:name="heading 7" w:uiPriority="9" w:qFormat="1"/>
+    <w:lsdException w:name="heading 8" w:uiPriority="9" w:qFormat="1"/>
+    <w:lsdException w:name="heading 9" w:uiPriority="9" w:qFormat="1"/>
+    <w:lsdException w:name="toc 1" w:uiPriority="39"/>
+    <w:lsdException w:name="toc 2" w:uiPriority="39"/>
+    <w:lsdException w:name="toc 3" w:uiPriority="39"/>
+    <w:lsdException w:name="toc 4" w:uiPriority="39"/>
+    <w:lsdException w:name="toc 5" w:uiPriority="39"/>
+    <w:lsdException w:name="toc 6" w:uiPriority="39"/>
+    <w:lsdException w:name="toc 7" w:uiPriority="39"/>
+    <w:lsdException w:name="toc 8" w:uiPriority="39"/>
+    <w:lsdException w:name="toc 9" w:uiPriority="39"/>
+    <w:lsdException w:name="caption" w:uiPriority="35" w:qFormat="1"/>
+    <w:lsdException w:name="Title" w:semiHidden="0" w:uiPriority="10" w:unhideWhenUsed="0" w:qFormat="1"/>
+    <w:lsdException w:name="Default Paragraph Font" w:uiPriority="1"/>
+    <w:lsdException w:name="Subtitle" w:semiHidden="0" w:uiPriority="11" w:unhideWhenUsed="0" w:qFormat="1"/>
+    <w:lsdException w:name="Strong" w:semiHidden="0" w:uiPriority="22" w:unhideWhenUsed="0" w:qFormat="1"/>
+    <w:lsdException w:name="Emphasis" w:semiHidden="0" w:uiPriority="20" w:unhideWhenUsed="0" w:qFormat="1"/>
+    <w:lsdException w:name="Table Grid" w:semiHidden="0" w:uiPriority="39" w:unhideWhenUsed="0"/>
+    <w:lsdException w:name="Note Level 1" w:semiHidden="0" w:unhideWhenUsed="0"/>
+    <w:lsdException w:name="Note Level 2" w:semiHidden="0" w:unhideWhenUsed="0"/>
+    <w:lsdException w:name="Note Level 3" w:semiHidden="0" w:unhideWhenUsed="0"/>
+    <w:lsdException w:name="Note Level 4" w:semiHidden="0" w:unhideWhenUsed="0"/>
+    <w:lsdException w:name="Note Level 5" w:semiHidden="0" w:unhideWhenUsed="0"/>
+    <w:lsdException w:name="Note Level 6" w:semiHidden="0" w:unhideWhenUsed="0"/>
+    <w:lsdException w:name="Note Level 7" w:semiHidden="0" w:unhideWhenUsed="0"/>
+    <w:lsdException w:name="Note Level 8" w:semiHidden="0" w:unhideWhenUsed="0"/>
+    <w:lsdException w:name="Note Level 9" w:semiHidden="0" w:unhideWhenUsed="0"/>
+    <w:lsdException w:name="Placeholder Text" w:unhideWhenUsed="0"/>
+    <w:lsdException w:name="No Spacing" w:semiHidden="0" w:uiPriority="1" w:unhideWhenUsed="0" w:qFormat="1"/>
+    <w:lsdException w:name="Light Shading" w:semiHidden="0" w:uiPriority="60" w:unhideWhenUsed="0"/>
+    <w:lsdException w:name="Light List" w:semiHidden="0" w:uiPriority="61" w:unhideWhenUsed="0"/>
+    <w:lsdException w:name="Light Grid" w:semiHidden="0" w:uiPriority="62" w:unhideWhenUsed="0"/>
+    <w:lsdException w:name="Medium Shading 1" w:semiHidden="0" w:uiPriority="63" w:unhideWhenUsed="0"/>
+    <w:lsdException w:name="Medium Shading 2" w:semiHidden="0" w:uiPriority="64" w:unhideWhenUsed="0"/>
+    <w:lsdException w:name="Medium List 1" w:semiHidden="0" w:uiPriority="65" w:unhideWhenUsed="0"/>
+    <w:lsdException w:name="Medium List 2" w:semiHidden="0" w:uiPriority="66" w:unhideWhenUsed="0"/>
+    <w:lsdException w:name="Medium Grid 1" w:semiHidden="0" w:uiPriority="67" w:unhideWhenUsed="0"/>
+    <w:lsdException w:name="Medium Grid 2" w:semiHidden="0" w:uiPriority="68" w:unhideWhenUsed="0"/>
+    <w:lsdException w:name="Medium Grid 3" w:semiHidden="0" w:uiPriority="69" w:unhideWhenUsed="0"/>
+    <w:lsdException w:name="Dark List" w:semiHidden="0" w:uiPriority="70" w:unhideWhenUsed="0"/>
+    <w:lsdException w:name="Colorful Shading" w:semiHidden="0" w:uiPriority="71" w:unhideWhenUsed="0"/>
+    <w:lsdException w:name="Colorful List" w:semiHidden="0" w:uiPriority="72" w:unhideWhenUsed="0"/>
+    <w:lsdException w:name="Colorful Grid" w:semiHidden="0" w:uiPriority="73" w:unhideWhenUsed="0"/>
+    <w:lsdException w:name="Light Shading Accent 1" w:semiHidden="0" w:uiPriority="60" w:unhideWhenUsed="0"/>
+    <w:lsdException w:name="Light List Accent 1" w:semiHidden="0" w:uiPriority="61" w:unhideWhenUsed="0"/>
+    <w:lsdException w:name="Light Grid Accent 1" w:semiHidden="0" w:uiPriority="62" w:unhideWhenUsed="0"/>
+    <w:lsdException w:name="Medium Shading 1 Accent 1" w:semiHidden="0" w:uiPriority="63" w:unhideWhenUsed="0"/>
+    <w:lsdException w:name="Medium Shading 2 Accent 1" w:semiHidden="0" w:uiPriority="64" w:unhideWhenUsed="0"/>
+    <w:lsdException w:name="Medium List 1 Accent 1" w:semiHidden="0" w:uiPriority="65" w:unhideWhenUsed="0"/>
+    <w:lsdException w:name="Revision" w:unhideWhenUsed="0"/>
+    <w:lsdException w:name="List Paragraph" w:semiHidden="0" w:uiPriority="34" w:unhideWhenUsed="0" w:qFormat="1"/>
+    <w:lsdException w:name="Quote" w:semiHidden="0" w:uiPriority="29" w:unhideWhenUsed="0" w:qFormat="1"/>
+    <w:lsdException w:name="Intense Quote" w:semiHidden="0" w:uiPriority="30" w:unhideWhenUsed="0" w:qFormat="1"/>
+    <w:lsdException w:name="Medium List 2 Accent 1" w:semiHidden="0" w:uiPriority="66" w:unhideWhenUsed="0"/>
+    <w:lsdException w:name="Medium Grid 1 Accent 1" w:semiHidden="0" w:uiPriority="67" w:unhideWhenUsed="0"/>
+    <w:lsdException w:name="Medium Grid 2 Accent 1" w:semiHidden="0" w:uiPriority="68" w:unhideWhenUsed="0"/>
+    <w:lsdException w:name="Medium Grid 3 Accent 1" w:semiHidden="0" w:uiPriority="69" w:unhideWhenUsed="0"/>
+    <w:lsdException w:name="Dark List Accent 1" w:semiHidden="0" w:uiPriority="70" w:unhideWhenUsed="0"/>
+    <w:lsdException w:name="Colorful Shading Accent 1" w:semiHidden="0" w:uiPriority="71" w:unhideWhenUsed="0"/>
+    <w:lsdException w:name="Colorful List Accent 1" w:semiHidden="0" w:uiPriority="72" w:unhideWhenUsed="0"/>
+    <w:lsdException w:name="Colorful Grid Accent 1" w:semiHidden="0" w:uiPriority="73" w:unhideWhenUsed="0"/>
+    <w:lsdException w:name="Light Shading Accent 2" w:semiHidden="0" w:uiPriority="60" w:unhideWhenUsed="0"/>
+    <w:lsdException w:name="Light List Accent 2" w:semiHidden="0" w:uiPriority="61" w:unhideWhenUsed="0"/>
+    <w:lsdException w:name="Light Grid Accent 2" w:semiHidden="0" w:uiPriority="62" w:unhideWhenUsed="0"/>
+    <w:lsdException w:name="Medium Shading 1 Accent 2" w:semiHidden="0" w:uiPriority="63" w:unhideWhenUsed="0"/>
+    <w:lsdException w:name="Medium Shading 2 Accent 2" w:semiHidden="0" w:uiPriority="64" w:unhideWhenUsed="0"/>
+    <w:lsdException w:name="Medium List 1 Accent 2" w:semiHidden="0" w:uiPriority="65" w:unhideWhenUsed="0"/>
+    <w:lsdException w:name="Medium List 2 Accent 2" w:semiHidden="0" w:uiPriority="66" w:unhideWhenUsed="0"/>
+    <w:lsdException w:name="Medium Grid 1 Accent 2" w:semiHidden="0" w:uiPriority="67" w:unhideWhenUsed="0"/>
+    <w:lsdException w:name="Medium Grid 2 Accent 2" w:semiHidden="0" w:uiPriority="68" w:unhideWhenUsed="0"/>
+    <w:lsdException w:name="Medium Grid 3 Accent 2" w:semiHidden="0" w:uiPriority="69" w:unhideWhenUsed="0"/>
+    <w:lsdException w:name="Dark List Accent 2" w:semiHidden="0" w:uiPriority="70" w:unhideWhenUsed="0"/>
+    <w:lsdException w:name="Colorful Shading Accent 2" w:semiHidden="0" w:uiPriority="71" w:unhideWhenUsed="0"/>
+    <w:lsdException w:name="Colorful List Accent 2" w:semiHidden="0" w:uiPriority="72" w:unhideWhenUsed="0"/>
+    <w:lsdException w:name="Colorful Grid Accent 2" w:semiHidden="0" w:uiPriority="73" w:unhideWhenUsed="0"/>
+    <w:lsdException w:name="Light Shading Accent 3" w:semiHidden="0" w:uiPriority="60" w:unhideWhenUsed="0"/>
+    <w:lsdException w:name="Light List Accent 3" w:semiHidden="0" w:uiPriority="61" w:unhideWhenUsed="0"/>
+    <w:lsdException w:name="Light Grid Accent 3" w:semiHidden="0" w:uiPriority="62" w:unhideWhenUsed="0"/>
+    <w:lsdException w:name="Medium Shading 1 Accent 3" w:semiHidden="0" w:uiPriority="63" w:unhideWhenUsed="0"/>
+    <w:lsdException w:name="Medium Shading 2 Accent 3" w:semiHidden="0" w:uiPriority="64" w:unhideWhenUsed="0"/>
+    <w:lsdException w:name="Medium List 1 Accent 3" w:semiHidden="0" w:uiPriority="65" w:unhideWhenUsed="0"/>
+    <w:lsdException w:name="Medium List 2 Accent 3" w:semiHidden="0" w:uiPriority="66" w:unhideWhenUsed="0"/>
+    <w:lsdException w:name="Medium Grid 1 Accent 3" w:semiHidden="0" w:uiPriority="67" w:unhideWhenUsed="0"/>
+    <w:lsdException w:name="Medium Grid 2 Accent 3" w:semiHidden="0" w:uiPriority="68" w:unhideWhenUsed="0"/>
+    <w:lsdException w:name="Medium Grid 3 Accent 3" w:semiHidden="0" w:uiPriority="69" w:unhideWhenUsed="0"/>
+    <w:lsdException w:name="Dark List Accent 3" w:semiHidden="0" w:uiPriority="70" w:unhideWhenUsed="0"/>
+    <w:lsdException w:name="Colorful Shading Accent 3" w:semiHidden="0" w:uiPriority="71" w:unhideWhenUsed="0"/>
+    <w:lsdException w:name="Colorful List Accent 3" w:semiHidden="0" w:uiPriority="72" w:unhideWhenUsed="0"/>
+    <w:lsdException w:name="Colorful Grid Accent 3" w:semiHidden="0" w:uiPriority="73" w:unhideWhenUsed="0"/>
+    <w:lsdException w:name="Light Shading Accent 4" w:semiHidden="0" w:uiPriority="60" w:unhideWhenUsed="0"/>
+    <w:lsdException w:name="Light List Accent 4" w:semiHidden="0" w:uiPriority="61" w:unhideWhenUsed="0"/>
+    <w:lsdException w:name="Light Grid Accent 4" w:semiHidden="0" w:uiPriority="62" w:unhideWhenUsed="0"/>
+    <w:lsdException w:name="Medium Shading 1 Accent 4" w:semiHidden="0" w:uiPriority="63" w:unhideWhenUsed="0"/>
+    <w:lsdException w:name="Medium Shading 2 Accent 4" w:semiHidden="0" w:uiPriority="64" w:unhideWhenUsed="0"/>
+    <w:lsdException w:name="Medium List 1 Accent 4" w:semiHidden="0" w:uiPriority="65" w:unhideWhenUsed="0"/>
+    <w:lsdException w:name="Medium List 2 Accent 4" w:semiHidden="0" w:uiPriority="66" w:unhideWhenUsed="0"/>
+    <w:lsdException w:name="Medium Grid 1 Accent 4" w:semiHidden="0" w:uiPriority="67" w:unhideWhenUsed="0"/>
+    <w:lsdException w:name="Medium Grid 2 Accent 4" w:semiHidden="0" w:uiPriority="68" w:unhideWhenUsed="0"/>
+    <w:lsdException w:name="Medium Grid 3 Accent 4" w:semiHidden="0" w:uiPriority="69" w:unhideWhenUsed="0"/>
+    <w:lsdException w:name="Dark List Accent 4" w:semiHidden="0" w:uiPriority="70" w:unhideWhenUsed="0"/>
+    <w:lsdException w:name="Colorful Shading Accent 4" w:semiHidden="0" w:uiPriority="71" w:unhideWhenUsed="0"/>
+    <w:lsdException w:name="Colorful List Accent 4" w:semiHidden="0" w:uiPriority="72" w:unhideWhenUsed="0"/>
+    <w:lsdException w:name="Colorful Grid Accent 4" w:semiHidden="0" w:uiPriority="73" w:unhideWhenUsed="0"/>
+    <w:lsdException w:name="Light Shading Accent 5" w:semiHidden="0" w:uiPriority="60" w:unhideWhenUsed="0"/>
+    <w:lsdException w:name="Light List Accent 5" w:semiHidden="0" w:uiPriority="61" w:unhideWhenUsed="0"/>
+    <w:lsdException w:name="Light Grid Accent 5" w:semiHidden="0" w:uiPriority="62" w:unhideWhenUsed="0"/>
+    <w:lsdException w:name="Medium Shading 1 Accent 5" w:semiHidden="0" w:uiPriority="63" w:unhideWhenUsed="0"/>
+    <w:lsdException w:name="Medium Shading 2 Accent 5" w:semiHidden="0" w:uiPriority="64" w:unhideWhenUsed="0"/>
+    <w:lsdException w:name="Medium List 1 Accent 5" w:semiHidden="0" w:uiPriority="65" w:unhideWhenUsed="0"/>
+    <w:lsdException w:name="Medium List 2 Accent 5" w:semiHidden="0" w:uiPriority="66" w:unhideWhenUsed="0"/>
+    <w:lsdException w:name="Medium Grid 1 Accent 5" w:semiHidden="0" w:uiPriority="67" w:unhideWhenUsed="0"/>
+    <w:lsdException w:name="Medium Grid 2 Accent 5" w:semiHidden="0" w:uiPriority="68" w:unhideWhenUsed="0"/>
+    <w:lsdException w:name="Medium Grid 3 Accent 5" w:semiHidden="0" w:uiPriority="69" w:unhideWhenUsed="0"/>
+    <w:lsdException w:name="Dark List Accent 5" w:semiHidden="0" w:uiPriority="70" w:unhideWhenUsed="0"/>
+    <w:lsdException w:name="Colorful Shading Accent 5" w:semiHidden="0" w:uiPriority="71" w:unhideWhenUsed="0"/>
+    <w:lsdException w:name="Colorful List Accent 5" w:semiHidden="0" w:uiPriority="72" w:unhideWhenUsed="0"/>
+    <w:lsdException w:name="Colorful Grid Accent 5" w:semiHidden="0" w:uiPriority="73" w:unhideWhenUsed="0"/>
+    <w:lsdException w:name="Light Shading Accent 6" w:semiHidden="0" w:uiPriority="60" w:unhideWhenUsed="0"/>
+    <w:lsdException w:name="Light List Accent 6" w:semiHidden="0" w:uiPriority="61" w:unhideWhenUsed="0"/>
+    <w:lsdException w:name="Light Grid Accent 6" w:semiHidden="0" w:uiPriority="62" w:unhideWhenUsed="0"/>
+    <w:lsdException w:name="Medium Shading 1 Accent 6" w:semiHidden="0" w:uiPriority="63" w:unhideWhenUsed="0"/>
+    <w:lsdException w:name="Medium Shading 2 Accent 6" w:semiHidden="0" w:uiPriority="64" w:unhideWhenUsed="0"/>
+    <w:lsdException w:name="Medium List 1 Accent 6" w:semiHidden="0" w:uiPriority="65" w:unhideWhenUsed="0"/>
+    <w:lsdException w:name="Medium List 2 Accent 6" w:semiHidden="0" w:uiPriority="66" w:unhideWhenUsed="0"/>
+    <w:lsdException w:name="Medium Grid 1 Accent 6" w:semiHidden="0" w:uiPriority="67" w:unhideWhenUsed="0"/>
+    <w:lsdException w:name="Medium Grid 2 Accent 6" w:semiHidden="0" w:uiPriority="68" w:unhideWhenUsed="0"/>
+    <w:lsdException w:name="Medium Grid 3 Accent 6" w:semiHidden="0" w:uiPriority="69" w:unhideWhenUsed="0"/>
+    <w:lsdException w:name="Dark List Accent 6" w:semiHidden="0" w:uiPriority="70" w:unhideWhenUsed="0"/>
+    <w:lsdException w:name="Colorful Shading Accent 6" w:semiHidden="0" w:uiPriority="71" w:unhideWhenUsed="0"/>
+    <w:lsdException w:name="Colorful List Accent 6" w:semiHidden="0" w:uiPriority="72" w:unhideWhenUsed="0"/>
+    <w:lsdException w:name="Colorful Grid Accent 6" w:semiHidden="0" w:uiPriority="73" w:unhideWhenUsed="0"/>
+    <w:lsdException w:name="Subtle Emphasis" w:semiHidden="0" w:uiPriority="19" w:unhideWhenUsed="0" w:qFormat="1"/>
+    <w:lsdException w:name="Intense Emphasis" w:semiHidden="0" w:uiPriority="21" w:unhideWhenUsed="0" w:qFormat="1"/>
+    <w:lsdException w:name="Subtle Reference" w:semiHidden="0" w:uiPriority="31" w:unhideWhenUsed="0" w:qFormat="1"/>
+    <w:lsdException w:name="Intense Reference" w:semiHidden="0" w:uiPriority="32" w:unhideWhenUsed="0" w:qFormat="1"/>
+    <w:lsdException w:name="Book Title" w:semiHidden="0" w:uiPriority="33" w:unhideWhenUsed="0" w:qFormat="1"/>
+    <w:lsdException w:name="Bibliography" w:uiPriority="37"/>
+    <w:lsdException w:name="TOC Heading" w:uiPriority="39" w:qFormat="1"/>
+  </w:latentStyles>
+  <w:style w:type="paragraph" w:default="1" w:styleId="Standard">
+    <w:name w:val="Normal"/>
+    <w:rPr>
+      <w:sz w:val="24"/>
+      <w:szCs w:val="24"/>
+      <w:lang w:val="en-US" w:eastAsia="en-US"/>
+    </w:rPr>
+  </w:style>
+  <w:style w:type="character" w:default="1" w:styleId="Absatzstandardschriftart">
+    <w:name w:val="Default Paragraph Font"/>
+    <w:uiPriority w:val="1"/>
+    <w:semiHidden/>
+    <w:unhideWhenUsed/>
+  </w:style>
+  <w:style w:type="table" w:default="1" w:styleId="NormaleTabelle">
+    <w:name w:val="Normal Table"/>
+    <w:uiPriority w:val="99"/>
+    <w:semiHidden/>
+    <w:unhideWhenUsed/>
+    <w:tblPr>
+      <w:tblInd w:w="0" w:type="dxa"/>
+      <w:tblCellMar>
+        <w:top w:w="0" w:type="dxa"/>
+        <w:left w:w="108" w:type="dxa"/>
+        <w:bottom w:w="0" w:type="dxa"/>
+        <w:right w:w="108" w:type="dxa"/>
+      </w:tblCellMar>
+    </w:tblPr>
+  </w:style>
+  <w:style w:type="numbering" w:default="1" w:styleId="KeineListe">
+    <w:name w:val="No List"/>
+    <w:uiPriority w:val="99"/>
+    <w:semiHidden/>
+    <w:unhideWhenUsed/>
+  </w:style>
+  <w:style w:type="character" w:styleId="Link">
+    <w:name w:val="Hyperlink"/>
+    <w:rPr>
+      <w:u w:val="single"/>
+    </w:rPr>
+  </w:style>
+  <w:style w:type="table" w:customStyle="1" w:styleId="TableNormal">
+    <w:name w:val="Table Normal"/>
+    <w:tblPr>
+      <w:tblInd w:w="0" w:type="dxa"/>
+      <w:tblCellMar>
+        <w:top w:w="0" w:type="dxa"/>
+        <w:left w:w="0" w:type="dxa"/>
+        <w:bottom w:w="0" w:type="dxa"/>
+        <w:right w:w="0" w:type="dxa"/>
+      </w:tblCellMar>
+    </w:tblPr>
+  </w:style>
+  <w:style w:type="paragraph" w:customStyle="1" w:styleId="HeaderFooter">
+    <w:name w:val="Header &amp; Footer"/>
+    <w:pPr>
+      <w:tabs>
+        <w:tab w:val="right" w:pos="9360"/>
+      </w:tabs>
+    </w:pPr>
+    <w:rPr>
+      <w:rFonts w:ascii="Helvetica" w:hAnsi="Arial Unicode MS" w:cs="Arial Unicode MS"/>
+      <w:color w:val="000000"/>
+    </w:rPr>
+  </w:style>
+  <w:style w:type="paragraph" w:customStyle="1" w:styleId="TextA">
+    <w:name w:val="Text A"/>
+    <w:rPr>
+      <w:rFonts w:ascii="Helvetica" w:hAnsi="Arial Unicode MS" w:cs="Arial Unicode MS"/>
+      <w:color w:val="000000"/>
+      <w:sz w:val="24"/>
+      <w:szCs w:val="24"/>
+    </w:rPr>
+  </w:style>
+  <w:style w:type="paragraph" w:customStyle="1" w:styleId="FreieForm">
+    <w:name w:val="Freie Form"/>
+    <w:rPr>
+      <w:rFonts w:eastAsia="Times New Roman"/>
+      <w:color w:val="000000"/>
+    </w:rPr>
+  </w:style>
+  <w:style w:type="paragraph" w:customStyle="1" w:styleId="berschrift21">
+    <w:name w:val="Überschrift 21"/>
+    <w:next w:val="TextB"/>
+    <w:pPr>
+      <w:keepNext/>
+      <w:outlineLvl w:val="1"/>
+    </w:pPr>
+    <w:rPr>
+      <w:rFonts w:ascii="Helvetica" w:hAnsi="Arial Unicode MS" w:cs="Arial Unicode MS"/>
+      <w:b/>
+      <w:bCs/>
+      <w:color w:val="000000"/>
+      <w:sz w:val="24"/>
+      <w:szCs w:val="24"/>
+    </w:rPr>
+  </w:style>
+  <w:style w:type="paragraph" w:customStyle="1" w:styleId="TextB">
+    <w:name w:val="Text B"/>
+    <w:rPr>
+      <w:rFonts w:ascii="Helvetica" w:hAnsi="Arial Unicode MS" w:cs="Arial Unicode MS"/>
+      <w:color w:val="000000"/>
+      <w:sz w:val="24"/>
+      <w:szCs w:val="24"/>
+    </w:rPr>
+  </w:style>
+  <w:style w:type="paragraph" w:styleId="Kopfzeile">
+    <w:name w:val="header"/>
+    <w:basedOn w:val="Standard"/>
+    <w:link w:val="KopfzeileZeichen"/>
+    <w:uiPriority w:val="99"/>
+    <w:unhideWhenUsed/>
+    <w:rsid w:val="0089710A"/>
+    <w:pPr>
+      <w:tabs>
+        <w:tab w:val="center" w:pos="4536"/>
+        <w:tab w:val="right" w:pos="9072"/>
+      </w:tabs>
+    </w:pPr>
+  </w:style>
+  <w:style w:type="character" w:customStyle="1" w:styleId="KopfzeileZeichen">
+    <w:name w:val="Kopfzeile Zeichen"/>
+    <w:basedOn w:val="Absatzstandardschriftart"/>
+    <w:link w:val="Kopfzeile"/>
+    <w:uiPriority w:val="99"/>
+    <w:rsid w:val="0089710A"/>
+    <w:rPr>
+      <w:sz w:val="24"/>
+      <w:szCs w:val="24"/>
+      <w:lang w:val="en-US" w:eastAsia="en-US"/>
+    </w:rPr>
+  </w:style>
+  <w:style w:type="paragraph" w:styleId="Fuzeile">
+    <w:name w:val="footer"/>
+    <w:basedOn w:val="Standard"/>
+    <w:link w:val="FuzeileZeichen"/>
+    <w:uiPriority w:val="99"/>
+    <w:unhideWhenUsed/>
+    <w:rsid w:val="0089710A"/>
+    <w:pPr>
+      <w:tabs>
+        <w:tab w:val="center" w:pos="4536"/>
+        <w:tab w:val="right" w:pos="9072"/>
+      </w:tabs>
+    </w:pPr>
+  </w:style>
+  <w:style w:type="character" w:customStyle="1" w:styleId="FuzeileZeichen">
+    <w:name w:val="Fußzeile Zeichen"/>
+    <w:basedOn w:val="Absatzstandardschriftart"/>
+    <w:link w:val="Fuzeile"/>
+    <w:uiPriority w:val="99"/>
+    <w:rsid w:val="0089710A"/>
+    <w:rPr>
+      <w:sz w:val="24"/>
+      <w:szCs w:val="24"/>
+      <w:lang w:val="en-US" w:eastAsia="en-US"/>
+    </w:rPr>
+  </w:style>
+  <w:style w:type="table" w:styleId="Tabellenraster">
+    <w:name w:val="Table Grid"/>
+    <w:basedOn w:val="NormaleTabelle"/>
+    <w:uiPriority w:val="39"/>
+    <w:rsid w:val="009074DC"/>
+    <w:tblPr>
+      <w:tblInd w:w="0" w:type="dxa"/>
+      <w:tblBorders>
+        <w:top w:val="single" w:sz="4" w:space="0" w:color="auto"/>
+        <w:left w:val="single" w:sz="4" w:space="0" w:color="auto"/>
+        <w:bottom w:val="single" w:sz="4" w:space="0" w:color="auto"/>
+        <w:right w:val="single" w:sz="4" w:space="0" w:color="auto"/>
+        <w:insideH w:val="single" w:sz="4" w:space="0" w:color="auto"/>
+        <w:insideV w:val="single" w:sz="4" w:space="0" w:color="auto"/>
+      </w:tblBorders>
+      <w:tblCellMar>
+        <w:top w:w="0" w:type="dxa"/>
+        <w:left w:w="108" w:type="dxa"/>
+        <w:bottom w:w="0" w:type="dxa"/>
+        <w:right w:w="108" w:type="dxa"/>
+      </w:tblCellMar>
+    </w:tblPr>
   </w:style>
 </w:styles>
 </file>
@@ -5844,4 +6115,16 @@
   </a:objectDefaults>
   <a:extraClrSchemeLst/>
 </a:theme>
+</file>
+
+<file path=customXml/item1.xml><?xml version="1.0" encoding="utf-8"?>
+<b:Sources xmlns:b="http://schemas.openxmlformats.org/officeDocument/2006/bibliography" xmlns="http://schemas.openxmlformats.org/officeDocument/2006/bibliography" SelectedStyle="/APA.XSL" StyleName="APA"/>
+</file>
+
+<file path=customXml/itemProps1.xml><?xml version="1.0" encoding="utf-8"?>
+<ds:datastoreItem xmlns:ds="http://schemas.openxmlformats.org/officeDocument/2006/customXml" ds:itemID="{7CBFB221-51B4-8342-AF3F-7A39BE6EF48B}">
+  <ds:schemaRefs>
+    <ds:schemaRef ds:uri="http://schemas.openxmlformats.org/officeDocument/2006/bibliography"/>
+  </ds:schemaRefs>
+</ds:datastoreItem>
 </file>
</xml_diff>